<commit_message>
Update to Technical Resumes
</commit_message>
<xml_diff>
--- a/Resumes/Nina_Chikanov_Technical_Resume.docx
+++ b/Resumes/Nina_Chikanov_Technical_Resume.docx
@@ -275,7 +275,13 @@
         <w:rPr>
           <w:rFonts w:ascii="Calibri" w:eastAsia="Calibri" w:hAnsi="Calibri" w:cs="Calibri"/>
         </w:rPr>
-        <w:t xml:space="preserve">C++ </w:t>
+        <w:t>C++, C</w:t>
+      </w:r>
+      <w:r>
+        <w:rPr>
+          <w:rFonts w:ascii="Calibri" w:eastAsia="Calibri" w:hAnsi="Calibri" w:cs="Calibri"/>
+        </w:rPr>
+        <w:t>, C#</w:t>
       </w:r>
     </w:p>
     <w:p>
@@ -304,19 +310,23 @@
         </w:rPr>
         <w:t xml:space="preserve">amiliar with: </w:t>
       </w:r>
-      <w:proofErr w:type="spellStart"/>
-      <w:r>
-        <w:rPr>
-          <w:rFonts w:ascii="Calibri" w:eastAsia="Calibri" w:hAnsi="Calibri" w:cs="Calibri"/>
-        </w:rPr>
-        <w:t>Javascript</w:t>
-      </w:r>
-      <w:proofErr w:type="spellEnd"/>
-      <w:r>
-        <w:rPr>
-          <w:rFonts w:ascii="Calibri" w:eastAsia="Calibri" w:hAnsi="Calibri" w:cs="Calibri"/>
-        </w:rPr>
-        <w:t>, HTML/CSS, Ruby</w:t>
+      <w:r>
+        <w:rPr>
+          <w:rFonts w:ascii="Calibri" w:eastAsia="Calibri" w:hAnsi="Calibri" w:cs="Calibri"/>
+        </w:rPr>
+        <w:t xml:space="preserve">Bash, </w:t>
+      </w:r>
+      <w:r>
+        <w:rPr>
+          <w:rFonts w:ascii="Calibri" w:eastAsia="Calibri" w:hAnsi="Calibri" w:cs="Calibri"/>
+        </w:rPr>
+        <w:t>JavaS</w:t>
+      </w:r>
+      <w:r>
+        <w:rPr>
+          <w:rFonts w:ascii="Calibri" w:eastAsia="Calibri" w:hAnsi="Calibri" w:cs="Calibri"/>
+        </w:rPr>
+        <w:t>cript, HTML/CSS, Ruby</w:t>
       </w:r>
       <w:r>
         <w:rPr>
@@ -350,39 +360,29 @@
         </w:rPr>
         <w:t xml:space="preserve">: </w:t>
       </w:r>
-      <w:proofErr w:type="spellStart"/>
-      <w:r>
-        <w:rPr>
-          <w:rFonts w:ascii="Calibri" w:eastAsia="Calibri" w:hAnsi="Calibri" w:cs="Calibri"/>
-        </w:rPr>
-        <w:t>X</w:t>
-      </w:r>
-      <w:r>
-        <w:rPr>
-          <w:rFonts w:ascii="Calibri" w:eastAsia="Calibri" w:hAnsi="Calibri" w:cs="Calibri"/>
-        </w:rPr>
-        <w:t>Code</w:t>
-      </w:r>
-      <w:proofErr w:type="spellEnd"/>
-      <w:r>
-        <w:rPr>
-          <w:rFonts w:ascii="Calibri" w:eastAsia="Calibri" w:hAnsi="Calibri" w:cs="Calibri"/>
-        </w:rPr>
-        <w:t xml:space="preserve">, Visual Studio, </w:t>
-      </w:r>
-      <w:proofErr w:type="spellStart"/>
-      <w:r>
-        <w:rPr>
-          <w:rFonts w:ascii="Calibri" w:eastAsia="Calibri" w:hAnsi="Calibri" w:cs="Calibri"/>
-        </w:rPr>
-        <w:t>RubyMine</w:t>
-      </w:r>
-      <w:proofErr w:type="spellEnd"/>
-      <w:r>
-        <w:rPr>
-          <w:rFonts w:ascii="Calibri" w:eastAsia="Calibri" w:hAnsi="Calibri" w:cs="Calibri"/>
-        </w:rPr>
-        <w:t>, Terminal</w:t>
+      <w:r>
+        <w:rPr>
+          <w:rFonts w:ascii="Calibri" w:eastAsia="Calibri" w:hAnsi="Calibri" w:cs="Calibri"/>
+        </w:rPr>
+        <w:t xml:space="preserve">Visual Studio, </w:t>
+      </w:r>
+      <w:r>
+        <w:rPr>
+          <w:rFonts w:ascii="Calibri" w:eastAsia="Calibri" w:hAnsi="Calibri" w:cs="Calibri"/>
+        </w:rPr>
+        <w:t xml:space="preserve">XCode, </w:t>
+      </w:r>
+      <w:r>
+        <w:rPr>
+          <w:rFonts w:ascii="Calibri" w:eastAsia="Calibri" w:hAnsi="Calibri" w:cs="Calibri"/>
+        </w:rPr>
+        <w:t>RubyMine, Terminal</w:t>
+      </w:r>
+      <w:r>
+        <w:rPr>
+          <w:rFonts w:ascii="Calibri" w:eastAsia="Calibri" w:hAnsi="Calibri" w:cs="Calibri"/>
+        </w:rPr>
+        <w:t xml:space="preserve">, Unity </w:t>
       </w:r>
     </w:p>
     <w:p>
@@ -415,8 +415,355 @@
           <w:bCs/>
           <w:i/>
         </w:rPr>
+        <w:t>Experience</w:t>
+      </w:r>
+    </w:p>
+    <w:p>
+      <w:pPr>
+        <w:rPr>
+          <w:rFonts w:ascii="Calibri" w:eastAsia="Calibri" w:hAnsi="Calibri" w:cs="Calibri"/>
+          <w:b/>
+        </w:rPr>
+      </w:pPr>
+      <w:r>
+        <w:rPr>
+          <w:rFonts w:ascii="Calibri" w:eastAsia="Calibri" w:hAnsi="Calibri" w:cs="Calibri"/>
+          <w:b/>
+        </w:rPr>
+        <w:t>Visual Studio &amp; .NET Explorer Intern</w:t>
+      </w:r>
+      <w:r>
+        <w:rPr>
+          <w:rFonts w:ascii="Calibri" w:eastAsia="Calibri" w:hAnsi="Calibri" w:cs="Calibri"/>
+          <w:b/>
+        </w:rPr>
+        <w:tab/>
+        <w:t>, Microsoft</w:t>
+      </w:r>
+      <w:r>
+        <w:rPr>
+          <w:rFonts w:ascii="Calibri" w:eastAsia="Calibri" w:hAnsi="Calibri" w:cs="Calibri"/>
+          <w:b/>
+        </w:rPr>
+        <w:tab/>
+        <w:t xml:space="preserve"> </w:t>
+      </w:r>
+      <w:r>
+        <w:rPr>
+          <w:rFonts w:ascii="Calibri" w:eastAsia="Calibri" w:hAnsi="Calibri" w:cs="Calibri"/>
+          <w:b/>
+        </w:rPr>
+        <w:tab/>
+      </w:r>
+      <w:r>
+        <w:rPr>
+          <w:rFonts w:ascii="Calibri" w:eastAsia="Calibri" w:hAnsi="Calibri" w:cs="Calibri"/>
+          <w:b/>
+        </w:rPr>
+        <w:tab/>
+      </w:r>
+      <w:r>
+        <w:rPr>
+          <w:rFonts w:ascii="Calibri" w:eastAsia="Calibri" w:hAnsi="Calibri" w:cs="Calibri"/>
+          <w:b/>
+        </w:rPr>
+        <w:tab/>
+        <w:t xml:space="preserve"> </w:t>
+      </w:r>
+      <w:r>
+        <w:rPr>
+          <w:rFonts w:ascii="Calibri" w:eastAsia="Calibri" w:hAnsi="Calibri" w:cs="Calibri"/>
+          <w:b/>
+        </w:rPr>
+        <w:t>June</w:t>
+      </w:r>
+      <w:r>
+        <w:rPr>
+          <w:rFonts w:ascii="Calibri" w:eastAsia="Calibri" w:hAnsi="Calibri" w:cs="Calibri"/>
+          <w:b/>
+        </w:rPr>
+        <w:t xml:space="preserve"> 19, 2017</w:t>
+      </w:r>
+      <w:r>
+        <w:rPr>
+          <w:rFonts w:ascii="Calibri" w:eastAsia="Calibri" w:hAnsi="Calibri" w:cs="Calibri"/>
+          <w:b/>
+        </w:rPr>
+        <w:t xml:space="preserve"> – </w:t>
+      </w:r>
+      <w:r>
+        <w:rPr>
+          <w:rFonts w:ascii="Calibri" w:eastAsia="Calibri" w:hAnsi="Calibri" w:cs="Calibri"/>
+          <w:b/>
+        </w:rPr>
+        <w:t>pres.</w:t>
+      </w:r>
+      <w:r>
+        <w:rPr>
+          <w:rFonts w:ascii="Calibri" w:eastAsia="Calibri" w:hAnsi="Calibri" w:cs="Calibri"/>
+          <w:b/>
+        </w:rPr>
+        <w:t xml:space="preserve"> </w:t>
+      </w:r>
+    </w:p>
+    <w:p>
+      <w:pPr>
+        <w:pStyle w:val="ListParagraph"/>
+        <w:numPr>
+          <w:ilvl w:val="0"/>
+          <w:numId w:val="21"/>
+        </w:numPr>
+        <w:ind w:left="360"/>
+        <w:rPr>
+          <w:rFonts w:ascii="Calibri" w:eastAsia="Calibri" w:hAnsi="Calibri" w:cs="Calibri"/>
+        </w:rPr>
+      </w:pPr>
+      <w:r>
+        <w:rPr>
+          <w:rFonts w:ascii="Calibri" w:eastAsia="Calibri" w:hAnsi="Calibri" w:cs="Calibri"/>
+        </w:rPr>
+        <w:t>Contribute to .NET Core open-source project through addressing issues &amp; porting libraries</w:t>
+      </w:r>
+    </w:p>
+    <w:p>
+      <w:pPr>
+        <w:pStyle w:val="ListParagraph"/>
+        <w:numPr>
+          <w:ilvl w:val="0"/>
+          <w:numId w:val="21"/>
+        </w:numPr>
+        <w:ind w:left="360"/>
+        <w:rPr>
+          <w:rFonts w:ascii="Calibri" w:eastAsia="Calibri" w:hAnsi="Calibri" w:cs="Calibri"/>
+        </w:rPr>
+      </w:pPr>
+      <w:r>
+        <w:rPr>
+          <w:rFonts w:ascii="Calibri" w:eastAsia="Calibri" w:hAnsi="Calibri" w:cs="Calibri"/>
+        </w:rPr>
+        <w:t>Design</w:t>
+      </w:r>
+      <w:r>
+        <w:rPr>
+          <w:rFonts w:ascii="Calibri" w:eastAsia="Calibri" w:hAnsi="Calibri" w:cs="Calibri"/>
+        </w:rPr>
+        <w:t>, review,</w:t>
+      </w:r>
+      <w:r>
+        <w:rPr>
+          <w:rFonts w:ascii="Calibri" w:eastAsia="Calibri" w:hAnsi="Calibri" w:cs="Calibri"/>
+        </w:rPr>
+        <w:t xml:space="preserve"> implement</w:t>
+      </w:r>
+      <w:r>
+        <w:rPr>
+          <w:rFonts w:ascii="Calibri" w:eastAsia="Calibri" w:hAnsi="Calibri" w:cs="Calibri"/>
+        </w:rPr>
+        <w:t xml:space="preserve"> (C#)</w:t>
+      </w:r>
+      <w:r>
+        <w:rPr>
+          <w:rFonts w:ascii="Calibri" w:eastAsia="Calibri" w:hAnsi="Calibri" w:cs="Calibri"/>
+        </w:rPr>
+        <w:t xml:space="preserve"> community-suggested API to add functionality to .NET Core</w:t>
+      </w:r>
+    </w:p>
+    <w:p>
+      <w:pPr>
+        <w:pStyle w:val="Body"/>
+        <w:pBdr>
+          <w:bottom w:val="single" w:sz="4" w:space="0" w:color="000000"/>
+        </w:pBdr>
+        <w:ind w:right="90"/>
+        <w:outlineLvl w:val="0"/>
+        <w:rPr>
+          <w:rFonts w:ascii="Calibri" w:eastAsia="Calibri" w:hAnsi="Calibri" w:cs="Calibri"/>
+          <w:b/>
+          <w:bCs/>
+          <w:i/>
+        </w:rPr>
+      </w:pPr>
+    </w:p>
+    <w:p>
+      <w:pPr>
+        <w:pStyle w:val="Body"/>
+        <w:pBdr>
+          <w:bottom w:val="single" w:sz="4" w:space="0" w:color="000000"/>
+        </w:pBdr>
+        <w:ind w:right="90"/>
+        <w:outlineLvl w:val="0"/>
+        <w:rPr>
+          <w:rFonts w:ascii="Calibri" w:eastAsia="Calibri" w:hAnsi="Calibri" w:cs="Calibri"/>
+          <w:b/>
+          <w:bCs/>
+          <w:i/>
+        </w:rPr>
+      </w:pPr>
+      <w:r>
+        <w:rPr>
+          <w:rFonts w:ascii="Calibri" w:eastAsia="Calibri" w:hAnsi="Calibri" w:cs="Calibri"/>
+          <w:b/>
+          <w:bCs/>
+          <w:i/>
+        </w:rPr>
         <w:t>Projects</w:t>
       </w:r>
+    </w:p>
+    <w:p>
+      <w:pPr>
+        <w:rPr>
+          <w:rFonts w:ascii="Calibri" w:eastAsia="Calibri" w:hAnsi="Calibri" w:cs="Calibri"/>
+          <w:b/>
+        </w:rPr>
+      </w:pPr>
+      <w:commentRangeStart w:id="0"/>
+      <w:r>
+        <w:rPr>
+          <w:rFonts w:ascii="Calibri" w:eastAsia="Calibri" w:hAnsi="Calibri" w:cs="Calibri"/>
+          <w:b/>
+        </w:rPr>
+        <w:t>Dance Dance Marathon</w:t>
+      </w:r>
+      <w:commentRangeEnd w:id="0"/>
+      <w:r>
+        <w:rPr>
+          <w:rStyle w:val="CommentReference"/>
+        </w:rPr>
+        <w:commentReference w:id="0"/>
+      </w:r>
+      <w:r>
+        <w:rPr>
+          <w:rFonts w:ascii="Calibri" w:eastAsia="Calibri" w:hAnsi="Calibri" w:cs="Calibri"/>
+          <w:b/>
+        </w:rPr>
+        <w:tab/>
+      </w:r>
+      <w:r>
+        <w:rPr>
+          <w:rFonts w:ascii="Calibri" w:eastAsia="Calibri" w:hAnsi="Calibri" w:cs="Calibri"/>
+          <w:b/>
+        </w:rPr>
+        <w:tab/>
+      </w:r>
+      <w:r>
+        <w:rPr>
+          <w:rFonts w:ascii="Calibri" w:eastAsia="Calibri" w:hAnsi="Calibri" w:cs="Calibri"/>
+          <w:b/>
+        </w:rPr>
+        <w:tab/>
+      </w:r>
+      <w:r>
+        <w:rPr>
+          <w:rFonts w:ascii="Calibri" w:eastAsia="Calibri" w:hAnsi="Calibri" w:cs="Calibri"/>
+          <w:b/>
+        </w:rPr>
+        <w:tab/>
+      </w:r>
+      <w:r>
+        <w:rPr>
+          <w:rFonts w:ascii="Calibri" w:eastAsia="Calibri" w:hAnsi="Calibri" w:cs="Calibri"/>
+          <w:b/>
+        </w:rPr>
+        <w:tab/>
+      </w:r>
+      <w:r>
+        <w:rPr>
+          <w:rFonts w:ascii="Calibri" w:eastAsia="Calibri" w:hAnsi="Calibri" w:cs="Calibri"/>
+          <w:b/>
+        </w:rPr>
+        <w:tab/>
+      </w:r>
+      <w:r>
+        <w:rPr>
+          <w:rFonts w:ascii="Calibri" w:eastAsia="Calibri" w:hAnsi="Calibri" w:cs="Calibri"/>
+          <w:b/>
+        </w:rPr>
+        <w:tab/>
+        <w:t xml:space="preserve">         Jan. 2017 – pres.</w:t>
+      </w:r>
+    </w:p>
+    <w:p>
+      <w:pPr>
+        <w:pStyle w:val="ListParagraph"/>
+        <w:numPr>
+          <w:ilvl w:val="0"/>
+          <w:numId w:val="22"/>
+        </w:numPr>
+        <w:ind w:left="360"/>
+        <w:rPr>
+          <w:rFonts w:ascii="Calibri" w:eastAsia="Calibri" w:hAnsi="Calibri" w:cs="Calibri"/>
+        </w:rPr>
+      </w:pPr>
+      <w:r>
+        <w:rPr>
+          <w:rFonts w:ascii="Calibri" w:eastAsia="Calibri" w:hAnsi="Calibri" w:cs="Calibri"/>
+        </w:rPr>
+        <w:t>Pioneered the premise of game at SB Hacks; established vision for all features and levels</w:t>
+      </w:r>
+    </w:p>
+    <w:p>
+      <w:pPr>
+        <w:pStyle w:val="ListParagraph"/>
+        <w:numPr>
+          <w:ilvl w:val="0"/>
+          <w:numId w:val="22"/>
+        </w:numPr>
+        <w:ind w:left="360"/>
+        <w:rPr>
+          <w:rFonts w:ascii="Calibri" w:eastAsia="Calibri" w:hAnsi="Calibri" w:cs="Calibri"/>
+        </w:rPr>
+      </w:pPr>
+      <w:r>
+        <w:rPr>
+          <w:rFonts w:ascii="Calibri" w:eastAsia="Calibri" w:hAnsi="Calibri" w:cs="Calibri"/>
+        </w:rPr>
+        <w:t>Modeled after UCLA’s Dance Marathon, a 26-hour event fighting to end pediatric HIV/AIDS</w:t>
+      </w:r>
+    </w:p>
+    <w:p>
+      <w:pPr>
+        <w:pStyle w:val="ListParagraph"/>
+        <w:numPr>
+          <w:ilvl w:val="0"/>
+          <w:numId w:val="22"/>
+        </w:numPr>
+        <w:ind w:left="360"/>
+        <w:rPr>
+          <w:rFonts w:ascii="Calibri" w:eastAsia="Calibri" w:hAnsi="Calibri" w:cs="Calibri"/>
+        </w:rPr>
+      </w:pPr>
+      <w:r>
+        <w:rPr>
+          <w:rFonts w:ascii="Calibri" w:eastAsia="Calibri" w:hAnsi="Calibri" w:cs="Calibri"/>
+        </w:rPr>
+        <w:t>Built with Unity 2D Gam</w:t>
+      </w:r>
+      <w:r>
+        <w:rPr>
+          <w:rFonts w:ascii="Calibri" w:eastAsia="Calibri" w:hAnsi="Calibri" w:cs="Calibri"/>
+        </w:rPr>
+        <w:t>e Engine, utilizing C# and JavaS</w:t>
+      </w:r>
+      <w:r>
+        <w:rPr>
+          <w:rFonts w:ascii="Calibri" w:eastAsia="Calibri" w:hAnsi="Calibri" w:cs="Calibri"/>
+        </w:rPr>
+        <w:t>cript for kinematic functionalit</w:t>
+      </w:r>
+      <w:r>
+        <w:rPr>
+          <w:rFonts w:ascii="Calibri" w:eastAsia="Calibri" w:hAnsi="Calibri" w:cs="Calibri"/>
+        </w:rPr>
+        <w:t>y</w:t>
+      </w:r>
+    </w:p>
+    <w:p>
+      <w:pPr>
+        <w:rPr>
+          <w:rFonts w:ascii="Calibri" w:eastAsia="Calibri" w:hAnsi="Calibri" w:cs="Calibri"/>
+          <w:b/>
+        </w:rPr>
+      </w:pPr>
     </w:p>
     <w:p>
       <w:pPr>
@@ -557,21 +904,7 @@
         <w:rPr>
           <w:rFonts w:ascii="Calibri" w:eastAsia="Calibri" w:hAnsi="Calibri" w:cs="Calibri"/>
         </w:rPr>
-        <w:t xml:space="preserve">ld </w:t>
-      </w:r>
-      <w:proofErr w:type="spellStart"/>
-      <w:r>
-        <w:rPr>
-          <w:rFonts w:ascii="Calibri" w:eastAsia="Calibri" w:hAnsi="Calibri" w:cs="Calibri"/>
-        </w:rPr>
-        <w:t>Spigit</w:t>
-      </w:r>
-      <w:proofErr w:type="spellEnd"/>
-      <w:r>
-        <w:rPr>
-          <w:rFonts w:ascii="Calibri" w:eastAsia="Calibri" w:hAnsi="Calibri" w:cs="Calibri"/>
-        </w:rPr>
-        <w:t xml:space="preserve">, Inc. Engage features (access provided by mentors) </w:t>
+        <w:t xml:space="preserve">ld Spigit, Inc. Engage features (access provided by mentors) </w:t>
       </w:r>
     </w:p>
     <w:p>
@@ -581,8 +914,6 @@
           <w:b/>
         </w:rPr>
       </w:pPr>
-      <w:bookmarkStart w:id="0" w:name="_GoBack"/>
-      <w:bookmarkEnd w:id="0"/>
     </w:p>
     <w:p>
       <w:pPr>
@@ -591,7 +922,6 @@
           <w:b/>
         </w:rPr>
       </w:pPr>
-      <w:proofErr w:type="spellStart"/>
       <w:r>
         <w:rPr>
           <w:rFonts w:ascii="Calibri" w:eastAsia="Calibri" w:hAnsi="Calibri" w:cs="Calibri"/>
@@ -599,7 +929,6 @@
         </w:rPr>
         <w:t>FrackMan</w:t>
       </w:r>
-      <w:proofErr w:type="spellEnd"/>
       <w:r>
         <w:rPr>
           <w:rFonts w:ascii="Calibri" w:eastAsia="Calibri" w:hAnsi="Calibri" w:cs="Calibri"/>
@@ -757,27 +1086,6 @@
     </w:p>
     <w:p>
       <w:pPr>
-        <w:pStyle w:val="Body"/>
-        <w:numPr>
-          <w:ilvl w:val="0"/>
-          <w:numId w:val="12"/>
-        </w:numPr>
-        <w:ind w:left="360"/>
-        <w:rPr>
-          <w:rFonts w:ascii="Calibri" w:eastAsia="Calibri" w:hAnsi="Calibri" w:cs="Calibri"/>
-        </w:rPr>
-      </w:pPr>
-      <w:r>
-        <w:rPr>
-          <w:rFonts w:ascii="Calibri" w:eastAsia="Calibri" w:hAnsi="Calibri" w:cs="Calibri"/>
-        </w:rPr>
-        <w:t xml:space="preserve">Created multiple virtual/regular functions within classes for unique functionalities of objects </w:t>
-      </w:r>
-    </w:p>
-    <w:p>
-      <w:pPr>
-        <w:pStyle w:val="Body"/>
-        <w:ind w:left="360"/>
         <w:rPr>
           <w:rFonts w:ascii="Calibri" w:eastAsia="Calibri" w:hAnsi="Calibri" w:cs="Calibri"/>
         </w:rPr>
@@ -805,498 +1113,122 @@
           <w:bCs/>
           <w:i/>
         </w:rPr>
-        <w:t>Experience</w:t>
+        <w:t xml:space="preserve">Activities </w:t>
       </w:r>
     </w:p>
     <w:p>
       <w:pPr>
         <w:pStyle w:val="Body"/>
         <w:rPr>
-          <w:rFonts w:ascii="Calibri" w:hAnsi="Calibri"/>
-          <w:b/>
-        </w:rPr>
-      </w:pPr>
-      <w:r>
-        <w:rPr>
-          <w:rFonts w:ascii="Calibri" w:eastAsia="Calibri" w:hAnsi="Calibri" w:cs="Calibri"/>
-          <w:b/>
-          <w:bCs/>
-        </w:rPr>
-        <w:t xml:space="preserve">Square High School Code Camp </w:t>
-      </w:r>
-      <w:r>
-        <w:rPr>
-          <w:rFonts w:ascii="Calibri" w:eastAsia="Calibri" w:hAnsi="Calibri" w:cs="Calibri"/>
-          <w:b/>
-          <w:bCs/>
-        </w:rPr>
-        <w:tab/>
-      </w:r>
-      <w:r>
-        <w:rPr>
-          <w:rFonts w:ascii="Calibri" w:eastAsia="Calibri" w:hAnsi="Calibri" w:cs="Calibri"/>
-          <w:b/>
-          <w:bCs/>
-        </w:rPr>
-        <w:tab/>
-      </w:r>
-      <w:r>
-        <w:rPr>
-          <w:rFonts w:ascii="Calibri" w:eastAsia="Calibri" w:hAnsi="Calibri" w:cs="Calibri"/>
-          <w:b/>
-          <w:bCs/>
-        </w:rPr>
-        <w:tab/>
-      </w:r>
-      <w:r>
-        <w:rPr>
-          <w:rFonts w:ascii="Calibri" w:eastAsia="Calibri" w:hAnsi="Calibri" w:cs="Calibri"/>
-          <w:b/>
-          <w:bCs/>
-        </w:rPr>
-        <w:tab/>
-      </w:r>
-      <w:r>
-        <w:rPr>
-          <w:rFonts w:ascii="Calibri" w:eastAsia="Calibri" w:hAnsi="Calibri" w:cs="Calibri"/>
-          <w:b/>
-          <w:bCs/>
-        </w:rPr>
-        <w:tab/>
-        <w:t xml:space="preserve">           </w:t>
-      </w:r>
-      <w:r>
-        <w:rPr>
-          <w:rFonts w:ascii="Calibri" w:eastAsia="Calibri" w:hAnsi="Calibri" w:cs="Calibri"/>
-          <w:b/>
-          <w:bCs/>
-        </w:rPr>
-        <w:t xml:space="preserve"> </w:t>
-      </w:r>
-      <w:r>
-        <w:rPr>
-          <w:rFonts w:ascii="Calibri" w:eastAsia="Calibri" w:hAnsi="Calibri" w:cs="Calibri"/>
-          <w:b/>
-          <w:bCs/>
-        </w:rPr>
-        <w:t xml:space="preserve">       </w:t>
-      </w:r>
-      <w:r>
-        <w:rPr>
-          <w:rFonts w:ascii="Calibri" w:eastAsia="Calibri" w:hAnsi="Calibri" w:cs="Calibri"/>
-          <w:b/>
-          <w:bCs/>
-        </w:rPr>
-        <w:t xml:space="preserve">               </w:t>
-      </w:r>
-      <w:r>
-        <w:rPr>
-          <w:rFonts w:ascii="Calibri" w:eastAsia="Calibri" w:hAnsi="Calibri" w:cs="Calibri"/>
-          <w:b/>
-        </w:rPr>
-        <w:t>April</w:t>
-      </w:r>
-      <w:r>
-        <w:rPr>
-          <w:rFonts w:ascii="Calibri" w:eastAsia="Calibri" w:hAnsi="Calibri" w:cs="Calibri"/>
-          <w:b/>
-        </w:rPr>
-        <w:t xml:space="preserve"> 2015</w:t>
-      </w:r>
-      <w:r>
-        <w:rPr>
-          <w:rFonts w:ascii="Calibri" w:eastAsia="Calibri" w:hAnsi="Calibri" w:cs="Calibri"/>
-        </w:rPr>
-        <w:t xml:space="preserve"> </w:t>
+          <w:rFonts w:ascii="Calibri" w:eastAsia="Calibri" w:hAnsi="Calibri" w:cs="Calibri"/>
+        </w:rPr>
+      </w:pPr>
+      <w:r>
+        <w:rPr>
+          <w:rFonts w:ascii="Calibri" w:eastAsia="Calibri" w:hAnsi="Calibri" w:cs="Calibri"/>
+          <w:b/>
+        </w:rPr>
+        <w:t>Student Mentor</w:t>
+      </w:r>
+      <w:r>
+        <w:rPr>
+          <w:rFonts w:ascii="Calibri" w:eastAsia="Calibri" w:hAnsi="Calibri" w:cs="Calibri"/>
+        </w:rPr>
+        <w:t xml:space="preserve">: </w:t>
+      </w:r>
+      <w:r>
+        <w:rPr>
+          <w:rFonts w:ascii="Calibri" w:eastAsia="Calibri" w:hAnsi="Calibri" w:cs="Calibri"/>
+          <w:i/>
+        </w:rPr>
+        <w:t>Women Advancing T</w:t>
+      </w:r>
+      <w:r>
+        <w:rPr>
+          <w:rFonts w:ascii="Calibri" w:eastAsia="Calibri" w:hAnsi="Calibri" w:cs="Calibri"/>
+          <w:i/>
+        </w:rPr>
+        <w:t>ech</w:t>
+      </w:r>
+      <w:r>
+        <w:rPr>
+          <w:rFonts w:ascii="Calibri" w:eastAsia="Calibri" w:hAnsi="Calibri" w:cs="Calibri"/>
+          <w:i/>
+        </w:rPr>
+        <w:t xml:space="preserve"> through Te</w:t>
+      </w:r>
+      <w:r>
+        <w:rPr>
+          <w:rFonts w:ascii="Calibri" w:eastAsia="Calibri" w:hAnsi="Calibri" w:cs="Calibri"/>
+          <w:i/>
+        </w:rPr>
+        <w:t>amwork</w:t>
+      </w:r>
+      <w:r>
+        <w:rPr>
+          <w:rFonts w:ascii="Calibri" w:eastAsia="Calibri" w:hAnsi="Calibri" w:cs="Calibri"/>
+          <w:i/>
+        </w:rPr>
+        <w:t xml:space="preserve"> (WATT)</w:t>
+      </w:r>
+      <w:r>
+        <w:rPr>
+          <w:rFonts w:ascii="Calibri" w:eastAsia="Calibri" w:hAnsi="Calibri" w:cs="Calibri"/>
+          <w:b/>
+        </w:rPr>
+        <w:t xml:space="preserve">                </w:t>
+      </w:r>
+      <w:r>
+        <w:rPr>
+          <w:rFonts w:ascii="Calibri" w:eastAsia="Calibri" w:hAnsi="Calibri" w:cs="Calibri"/>
+          <w:b/>
+        </w:rPr>
+        <w:t xml:space="preserve">May 2016 – </w:t>
+      </w:r>
+      <w:r>
+        <w:rPr>
+          <w:rFonts w:ascii="Calibri" w:eastAsia="Calibri" w:hAnsi="Calibri" w:cs="Calibri"/>
+          <w:b/>
+        </w:rPr>
+        <w:t>pres.</w:t>
       </w:r>
     </w:p>
     <w:p>
       <w:pPr>
         <w:pStyle w:val="Body"/>
-        <w:numPr>
-          <w:ilvl w:val="0"/>
-          <w:numId w:val="14"/>
-        </w:numPr>
-        <w:ind w:left="360"/>
-        <w:rPr>
-          <w:rFonts w:ascii="Calibri" w:eastAsia="Calibri" w:hAnsi="Calibri" w:cs="Calibri"/>
-        </w:rPr>
-      </w:pPr>
-      <w:r>
-        <w:rPr>
-          <w:rFonts w:ascii="Calibri" w:eastAsia="Calibri" w:hAnsi="Calibri" w:cs="Calibri"/>
-        </w:rPr>
-        <w:t xml:space="preserve">Selected as 1 of 19 competitive applicants for 40-hour intensive </w:t>
-      </w:r>
-      <w:proofErr w:type="spellStart"/>
-      <w:r>
-        <w:rPr>
-          <w:rFonts w:ascii="Calibri" w:eastAsia="Calibri" w:hAnsi="Calibri" w:cs="Calibri"/>
-        </w:rPr>
-        <w:t>Javascript</w:t>
-      </w:r>
-      <w:proofErr w:type="spellEnd"/>
-      <w:r>
-        <w:rPr>
-          <w:rFonts w:ascii="Calibri" w:eastAsia="Calibri" w:hAnsi="Calibri" w:cs="Calibri"/>
-        </w:rPr>
-        <w:t>-based camp</w:t>
-      </w:r>
-    </w:p>
-    <w:p>
-      <w:pPr>
-        <w:pStyle w:val="Body"/>
-        <w:numPr>
-          <w:ilvl w:val="0"/>
-          <w:numId w:val="14"/>
-        </w:numPr>
-        <w:ind w:left="360"/>
-        <w:rPr>
-          <w:rFonts w:ascii="Calibri" w:eastAsia="Calibri" w:hAnsi="Calibri" w:cs="Calibri"/>
-        </w:rPr>
-      </w:pPr>
-      <w:r>
-        <w:rPr>
-          <w:rFonts w:ascii="Calibri" w:eastAsia="Calibri" w:hAnsi="Calibri" w:cs="Calibri"/>
-        </w:rPr>
-        <w:t>Soldered Arduino board, edited base code to change sound frequencies of buttons on board</w:t>
-      </w:r>
-    </w:p>
-    <w:p>
-      <w:pPr>
-        <w:pStyle w:val="Body"/>
-        <w:numPr>
-          <w:ilvl w:val="0"/>
-          <w:numId w:val="14"/>
-        </w:numPr>
-        <w:ind w:left="360"/>
-        <w:rPr>
-          <w:rFonts w:ascii="Calibri" w:eastAsia="Calibri" w:hAnsi="Calibri" w:cs="Calibri"/>
-        </w:rPr>
-      </w:pPr>
-      <w:r>
-        <w:rPr>
-          <w:rFonts w:ascii="Calibri" w:eastAsia="Calibri" w:hAnsi="Calibri" w:cs="Calibri"/>
-        </w:rPr>
-        <w:t>Carried out</w:t>
-      </w:r>
-      <w:r>
-        <w:rPr>
-          <w:rFonts w:ascii="Calibri" w:eastAsia="Calibri" w:hAnsi="Calibri" w:cs="Calibri"/>
+        <w:rPr>
+          <w:rFonts w:ascii="Calibri" w:eastAsia="Calibri" w:hAnsi="Calibri" w:cs="Calibri"/>
+          <w:b/>
+          <w:i/>
+        </w:rPr>
+      </w:pPr>
+      <w:r>
+        <w:rPr>
+          <w:rFonts w:ascii="Calibri" w:eastAsia="Calibri" w:hAnsi="Calibri" w:cs="Calibri"/>
+          <w:b/>
+        </w:rPr>
+        <w:t>Student Mentor</w:t>
+      </w:r>
+      <w:r>
+        <w:rPr>
+          <w:rFonts w:ascii="Calibri" w:eastAsia="Calibri" w:hAnsi="Calibri" w:cs="Calibri"/>
+        </w:rPr>
+        <w:t>:</w:t>
+      </w:r>
+      <w:r>
+        <w:rPr>
+          <w:rFonts w:ascii="Calibri" w:eastAsia="Calibri" w:hAnsi="Calibri" w:cs="Calibri"/>
+          <w:b/>
         </w:rPr>
         <w:t xml:space="preserve"> </w:t>
       </w:r>
-      <w:proofErr w:type="spellStart"/>
-      <w:r>
-        <w:rPr>
-          <w:rFonts w:ascii="Calibri" w:eastAsia="Calibri" w:hAnsi="Calibri" w:cs="Calibri"/>
-        </w:rPr>
-        <w:t>CodeHS</w:t>
-      </w:r>
-      <w:proofErr w:type="spellEnd"/>
-      <w:r>
-        <w:rPr>
-          <w:rFonts w:ascii="Calibri" w:eastAsia="Calibri" w:hAnsi="Calibri" w:cs="Calibri"/>
-        </w:rPr>
-        <w:t xml:space="preserve"> projects, specifically directing virtual dog in series of commands</w:t>
-      </w:r>
-    </w:p>
-    <w:p>
-      <w:pPr>
-        <w:pStyle w:val="Body"/>
-        <w:rPr>
-          <w:rFonts w:ascii="Calibri" w:eastAsia="Calibri" w:hAnsi="Calibri" w:cs="Calibri"/>
-          <w:b/>
-          <w:bCs/>
-        </w:rPr>
-      </w:pPr>
-    </w:p>
-    <w:p>
-      <w:pPr>
-        <w:pStyle w:val="Body"/>
-        <w:rPr>
-          <w:rFonts w:ascii="Calibri" w:hAnsi="Calibri"/>
-          <w:b/>
-        </w:rPr>
-      </w:pPr>
-      <w:r>
-        <w:rPr>
-          <w:rFonts w:ascii="Calibri" w:eastAsia="Calibri" w:hAnsi="Calibri" w:cs="Calibri"/>
-          <w:b/>
-          <w:bCs/>
-        </w:rPr>
-        <w:t>Girls Who Code Community Club</w:t>
-      </w:r>
-      <w:r>
-        <w:rPr>
-          <w:rFonts w:ascii="Calibri" w:eastAsia="Calibri" w:hAnsi="Calibri" w:cs="Calibri"/>
-          <w:b/>
-          <w:bCs/>
-        </w:rPr>
-        <w:tab/>
-        <w:t xml:space="preserve">                 </w:t>
-      </w:r>
-      <w:r>
-        <w:rPr>
-          <w:rFonts w:ascii="Calibri" w:eastAsia="Calibri" w:hAnsi="Calibri" w:cs="Calibri"/>
-          <w:b/>
-          <w:bCs/>
-        </w:rPr>
-        <w:tab/>
-      </w:r>
-      <w:r>
-        <w:rPr>
-          <w:rFonts w:ascii="Calibri" w:eastAsia="Calibri" w:hAnsi="Calibri" w:cs="Calibri"/>
-          <w:b/>
-          <w:bCs/>
-        </w:rPr>
-        <w:tab/>
-      </w:r>
-      <w:r>
-        <w:rPr>
-          <w:rFonts w:ascii="Calibri" w:eastAsia="Calibri" w:hAnsi="Calibri" w:cs="Calibri"/>
-          <w:b/>
-          <w:bCs/>
-        </w:rPr>
-        <w:tab/>
-        <w:t xml:space="preserve">           </w:t>
-      </w:r>
-      <w:r>
-        <w:rPr>
-          <w:rFonts w:ascii="Calibri" w:eastAsia="Calibri" w:hAnsi="Calibri" w:cs="Calibri"/>
-          <w:b/>
-        </w:rPr>
-        <w:t>Sept. 2014 – May 2015</w:t>
-      </w:r>
-    </w:p>
-    <w:p>
-      <w:pPr>
-        <w:pStyle w:val="Body"/>
-        <w:numPr>
-          <w:ilvl w:val="0"/>
-          <w:numId w:val="13"/>
-        </w:numPr>
-        <w:ind w:left="360"/>
-        <w:rPr>
-          <w:rFonts w:ascii="Calibri" w:eastAsia="Calibri" w:hAnsi="Calibri" w:cs="Calibri"/>
-        </w:rPr>
-      </w:pPr>
-      <w:r>
-        <w:rPr>
-          <w:rFonts w:ascii="Calibri" w:eastAsia="Calibri" w:hAnsi="Calibri" w:cs="Calibri"/>
-        </w:rPr>
-        <w:t>Developed</w:t>
-      </w:r>
-      <w:r>
-        <w:rPr>
-          <w:rFonts w:ascii="Calibri" w:eastAsia="Calibri" w:hAnsi="Calibri" w:cs="Calibri"/>
-        </w:rPr>
-        <w:t xml:space="preserve"> own Brick B</w:t>
-      </w:r>
-      <w:r>
-        <w:rPr>
-          <w:rFonts w:ascii="Calibri" w:eastAsia="Calibri" w:hAnsi="Calibri" w:cs="Calibri"/>
-        </w:rPr>
-        <w:t xml:space="preserve">reaker spin-off game using </w:t>
-      </w:r>
-      <w:proofErr w:type="spellStart"/>
-      <w:r>
-        <w:rPr>
-          <w:rFonts w:ascii="Calibri" w:eastAsia="Calibri" w:hAnsi="Calibri" w:cs="Calibri"/>
-        </w:rPr>
-        <w:t>Javas</w:t>
-      </w:r>
-      <w:r>
-        <w:rPr>
-          <w:rFonts w:ascii="Calibri" w:eastAsia="Calibri" w:hAnsi="Calibri" w:cs="Calibri"/>
-        </w:rPr>
-        <w:t>cript</w:t>
-      </w:r>
-      <w:proofErr w:type="spellEnd"/>
-      <w:r>
-        <w:rPr>
-          <w:rFonts w:ascii="Calibri" w:eastAsia="Calibri" w:hAnsi="Calibri" w:cs="Calibri"/>
-        </w:rPr>
-        <w:t xml:space="preserve"> on </w:t>
-      </w:r>
-      <w:proofErr w:type="spellStart"/>
-      <w:r>
-        <w:rPr>
-          <w:rFonts w:ascii="Calibri" w:eastAsia="Calibri" w:hAnsi="Calibri" w:cs="Calibri"/>
-        </w:rPr>
-        <w:t>KhanAcademy</w:t>
-      </w:r>
-      <w:proofErr w:type="spellEnd"/>
-      <w:r>
-        <w:rPr>
-          <w:rFonts w:ascii="Calibri" w:eastAsia="Calibri" w:hAnsi="Calibri" w:cs="Calibri"/>
-        </w:rPr>
-        <w:t xml:space="preserve"> platform </w:t>
-      </w:r>
-    </w:p>
-    <w:p>
-      <w:pPr>
-        <w:rPr>
-          <w:rFonts w:ascii="Calibri" w:eastAsia="Calibri" w:hAnsi="Calibri" w:cs="Calibri"/>
-        </w:rPr>
-      </w:pPr>
-    </w:p>
-    <w:p>
-      <w:pPr>
-        <w:pStyle w:val="Body"/>
-        <w:pBdr>
-          <w:bottom w:val="single" w:sz="4" w:space="0" w:color="000000"/>
-        </w:pBdr>
-        <w:ind w:right="90"/>
-        <w:outlineLvl w:val="0"/>
-        <w:rPr>
-          <w:rFonts w:ascii="Calibri" w:eastAsia="Calibri" w:hAnsi="Calibri" w:cs="Calibri"/>
-          <w:b/>
-          <w:bCs/>
+      <w:r>
+        <w:rPr>
+          <w:rFonts w:ascii="Calibri" w:eastAsia="Calibri" w:hAnsi="Calibri" w:cs="Calibri"/>
           <w:i/>
         </w:rPr>
-      </w:pPr>
-      <w:r>
-        <w:rPr>
-          <w:rFonts w:ascii="Calibri" w:eastAsia="Calibri" w:hAnsi="Calibri" w:cs="Calibri"/>
-          <w:b/>
-          <w:bCs/>
-          <w:i/>
-        </w:rPr>
-        <w:t xml:space="preserve">Activities </w:t>
-      </w:r>
-    </w:p>
-    <w:p>
-      <w:pPr>
-        <w:pStyle w:val="Body"/>
-        <w:rPr>
-          <w:rFonts w:ascii="Calibri" w:eastAsia="Calibri" w:hAnsi="Calibri" w:cs="Calibri"/>
-        </w:rPr>
-      </w:pPr>
-      <w:r>
-        <w:rPr>
-          <w:rFonts w:ascii="Calibri" w:eastAsia="Calibri" w:hAnsi="Calibri" w:cs="Calibri"/>
-          <w:b/>
-        </w:rPr>
-        <w:t>Student Mentor</w:t>
-      </w:r>
-      <w:r>
-        <w:rPr>
-          <w:rFonts w:ascii="Calibri" w:eastAsia="Calibri" w:hAnsi="Calibri" w:cs="Calibri"/>
-        </w:rPr>
-        <w:t xml:space="preserve">: </w:t>
-      </w:r>
-      <w:r>
-        <w:rPr>
-          <w:rFonts w:ascii="Calibri" w:eastAsia="Calibri" w:hAnsi="Calibri" w:cs="Calibri"/>
-          <w:i/>
-        </w:rPr>
-        <w:t>Women Advancing T</w:t>
-      </w:r>
-      <w:r>
-        <w:rPr>
-          <w:rFonts w:ascii="Calibri" w:eastAsia="Calibri" w:hAnsi="Calibri" w:cs="Calibri"/>
-          <w:i/>
-        </w:rPr>
-        <w:t>ech</w:t>
-      </w:r>
-      <w:r>
-        <w:rPr>
-          <w:rFonts w:ascii="Calibri" w:eastAsia="Calibri" w:hAnsi="Calibri" w:cs="Calibri"/>
-          <w:i/>
-        </w:rPr>
-        <w:t xml:space="preserve"> through Te</w:t>
-      </w:r>
-      <w:r>
-        <w:rPr>
-          <w:rFonts w:ascii="Calibri" w:eastAsia="Calibri" w:hAnsi="Calibri" w:cs="Calibri"/>
-          <w:i/>
-        </w:rPr>
-        <w:t>amwork</w:t>
-      </w:r>
-      <w:r>
-        <w:rPr>
-          <w:rFonts w:ascii="Calibri" w:eastAsia="Calibri" w:hAnsi="Calibri" w:cs="Calibri"/>
-          <w:i/>
-        </w:rPr>
-        <w:t xml:space="preserve"> (</w:t>
-      </w:r>
-      <w:proofErr w:type="gramStart"/>
-      <w:r>
-        <w:rPr>
-          <w:rFonts w:ascii="Calibri" w:eastAsia="Calibri" w:hAnsi="Calibri" w:cs="Calibri"/>
-          <w:i/>
-        </w:rPr>
-        <w:t>WATT)</w:t>
-      </w:r>
-      <w:r>
-        <w:rPr>
-          <w:rFonts w:ascii="Calibri" w:eastAsia="Calibri" w:hAnsi="Calibri" w:cs="Calibri"/>
-          <w:b/>
-        </w:rPr>
-        <w:t xml:space="preserve">   </w:t>
-      </w:r>
-      <w:proofErr w:type="gramEnd"/>
-      <w:r>
-        <w:rPr>
-          <w:rFonts w:ascii="Calibri" w:eastAsia="Calibri" w:hAnsi="Calibri" w:cs="Calibri"/>
-          <w:b/>
-        </w:rPr>
-        <w:t xml:space="preserve">             </w:t>
-      </w:r>
-      <w:r>
-        <w:rPr>
-          <w:rFonts w:ascii="Calibri" w:eastAsia="Calibri" w:hAnsi="Calibri" w:cs="Calibri"/>
-          <w:b/>
-        </w:rPr>
-        <w:t xml:space="preserve">May 2016 – </w:t>
-      </w:r>
-      <w:r>
-        <w:rPr>
-          <w:rFonts w:ascii="Calibri" w:eastAsia="Calibri" w:hAnsi="Calibri" w:cs="Calibri"/>
-          <w:b/>
-        </w:rPr>
-        <w:t>pres.</w:t>
-      </w:r>
-    </w:p>
-    <w:p>
-      <w:pPr>
-        <w:pStyle w:val="Body"/>
-        <w:rPr>
-          <w:rFonts w:ascii="Calibri" w:eastAsia="Calibri" w:hAnsi="Calibri" w:cs="Calibri"/>
-          <w:b/>
-          <w:i/>
-        </w:rPr>
-      </w:pPr>
-      <w:r>
-        <w:rPr>
-          <w:rFonts w:ascii="Calibri" w:eastAsia="Calibri" w:hAnsi="Calibri" w:cs="Calibri"/>
-          <w:b/>
-        </w:rPr>
-        <w:t>Student Mentor</w:t>
-      </w:r>
-      <w:r>
-        <w:rPr>
-          <w:rFonts w:ascii="Calibri" w:eastAsia="Calibri" w:hAnsi="Calibri" w:cs="Calibri"/>
-        </w:rPr>
-        <w:t>:</w:t>
-      </w:r>
-      <w:r>
-        <w:rPr>
-          <w:rFonts w:ascii="Calibri" w:eastAsia="Calibri" w:hAnsi="Calibri" w:cs="Calibri"/>
-          <w:b/>
-        </w:rPr>
-        <w:t xml:space="preserve"> </w:t>
-      </w:r>
-      <w:proofErr w:type="spellStart"/>
-      <w:r>
-        <w:rPr>
-          <w:rFonts w:ascii="Calibri" w:eastAsia="Calibri" w:hAnsi="Calibri" w:cs="Calibri"/>
-          <w:i/>
-        </w:rPr>
         <w:t>MentorSEAS</w:t>
       </w:r>
-      <w:proofErr w:type="spellEnd"/>
       <w:r>
         <w:rPr>
           <w:rFonts w:ascii="Calibri" w:eastAsia="Calibri" w:hAnsi="Calibri" w:cs="Calibri"/>
@@ -1544,21 +1476,12 @@
           <w:b/>
         </w:rPr>
       </w:pPr>
-      <w:proofErr w:type="spellStart"/>
-      <w:r>
-        <w:rPr>
-          <w:rFonts w:ascii="Calibri" w:eastAsia="Calibri" w:hAnsi="Calibri" w:cs="Calibri"/>
-          <w:b/>
-        </w:rPr>
-        <w:t>Moraler</w:t>
-      </w:r>
-      <w:proofErr w:type="spellEnd"/>
-      <w:r>
-        <w:rPr>
-          <w:rFonts w:ascii="Calibri" w:eastAsia="Calibri" w:hAnsi="Calibri" w:cs="Calibri"/>
-          <w:b/>
-        </w:rPr>
-        <w:t xml:space="preserve"> Relations &amp; Internal Committee</w:t>
+      <w:r>
+        <w:rPr>
+          <w:rFonts w:ascii="Calibri" w:eastAsia="Calibri" w:hAnsi="Calibri" w:cs="Calibri"/>
+          <w:b/>
+        </w:rPr>
+        <w:t>Moraler Relations &amp; Internal Committee</w:t>
       </w:r>
       <w:r>
         <w:rPr>
@@ -1827,6 +1750,35 @@
     </w:sectPr>
   </w:body>
 </w:document>
+</file>
+
+<file path=word/comments.xml><?xml version="1.0" encoding="utf-8"?>
+<w:comments xmlns:wpc="http://schemas.microsoft.com/office/word/2010/wordprocessingCanvas" xmlns:mo="http://schemas.microsoft.com/office/mac/office/2008/main" xmlns:mc="http://schemas.openxmlformats.org/markup-compatibility/2006" xmlns:mv="urn:schemas-microsoft-com:mac:vml" xmlns:o="urn:schemas-microsoft-com:office:office" xmlns:r="http://schemas.openxmlformats.org/officeDocument/2006/relationships" xmlns:m="http://schemas.openxmlformats.org/officeDocument/2006/math" xmlns:v="urn:schemas-microsoft-com:vml" xmlns:wp14="http://schemas.microsoft.com/office/word/2010/wordprocessingDrawing" xmlns:wp="http://schemas.openxmlformats.org/drawingml/2006/wordprocessingDrawing" xmlns:w10="urn:schemas-microsoft-com:office:word" xmlns:w="http://schemas.openxmlformats.org/wordprocessingml/2006/main" xmlns:w14="http://schemas.microsoft.com/office/word/2010/wordml" xmlns:w15="http://schemas.microsoft.com/office/word/2012/wordml" xmlns:wpg="http://schemas.microsoft.com/office/word/2010/wordprocessingGroup" xmlns:wpi="http://schemas.microsoft.com/office/word/2010/wordprocessingInk" xmlns:wne="http://schemas.microsoft.com/office/word/2006/wordml" xmlns:wps="http://schemas.microsoft.com/office/word/2010/wordprocessingShape" mc:Ignorable="w14 w15 wp14">
+  <w:comment w:id="0" w:author="Nina Chikanov" w:date="2017-07-21T00:22:00Z" w:initials="NC">
+    <w:p>
+      <w:pPr>
+        <w:pStyle w:val="CommentText"/>
+      </w:pPr>
+      <w:r>
+        <w:rPr>
+          <w:rStyle w:val="CommentReference"/>
+        </w:rPr>
+        <w:annotationRef/>
+      </w:r>
+      <w:r>
+        <w:t>Remove this and replace with OneWeek Hack Project? Maybe replace with personal website if you get that up and running?</w:t>
+      </w:r>
+      <w:bookmarkStart w:id="1" w:name="_GoBack"/>
+      <w:bookmarkEnd w:id="1"/>
+    </w:p>
+  </w:comment>
+</w:comments>
+</file>
+
+<file path=word/commentsExtended.xml><?xml version="1.0" encoding="utf-8"?>
+<w15:commentsEx xmlns:wpc="http://schemas.microsoft.com/office/word/2010/wordprocessingCanvas" xmlns:mo="http://schemas.microsoft.com/office/mac/office/2008/main" xmlns:mc="http://schemas.openxmlformats.org/markup-compatibility/2006" xmlns:mv="urn:schemas-microsoft-com:mac:vml" xmlns:o="urn:schemas-microsoft-com:office:office" xmlns:r="http://schemas.openxmlformats.org/officeDocument/2006/relationships" xmlns:m="http://schemas.openxmlformats.org/officeDocument/2006/math" xmlns:v="urn:schemas-microsoft-com:vml" xmlns:wp14="http://schemas.microsoft.com/office/word/2010/wordprocessingDrawing" xmlns:wp="http://schemas.openxmlformats.org/drawingml/2006/wordprocessingDrawing" xmlns:w10="urn:schemas-microsoft-com:office:word" xmlns:w="http://schemas.openxmlformats.org/wordprocessingml/2006/main" xmlns:w14="http://schemas.microsoft.com/office/word/2010/wordml" xmlns:w15="http://schemas.microsoft.com/office/word/2012/wordml" xmlns:wpg="http://schemas.microsoft.com/office/word/2010/wordprocessingGroup" xmlns:wpi="http://schemas.microsoft.com/office/word/2010/wordprocessingInk" xmlns:wne="http://schemas.microsoft.com/office/word/2006/wordml" xmlns:wps="http://schemas.microsoft.com/office/word/2010/wordprocessingShape" mc:Ignorable="w14 w15 wp14">
+  <w15:commentEx w15:paraId="7B4952DF" w15:done="0"/>
+</w15:commentsEx>
 </file>
 
 <file path=word/endnotes.xml><?xml version="1.0" encoding="utf-8"?>
@@ -3059,6 +3011,119 @@
     </w:lvl>
   </w:abstractNum>
   <w:abstractNum w:abstractNumId="12">
+    <w:nsid w:val="4F3E3D8E"/>
+    <w:multiLevelType w:val="hybridMultilevel"/>
+    <w:tmpl w:val="444C8F18"/>
+    <w:lvl w:ilvl="0" w:tplc="04090001">
+      <w:start w:val="1"/>
+      <w:numFmt w:val="bullet"/>
+      <w:lvlText w:val=""/>
+      <w:lvlJc w:val="left"/>
+      <w:pPr>
+        <w:ind w:left="720" w:hanging="360"/>
+      </w:pPr>
+      <w:rPr>
+        <w:rFonts w:ascii="Symbol" w:hAnsi="Symbol" w:hint="default"/>
+      </w:rPr>
+    </w:lvl>
+    <w:lvl w:ilvl="1" w:tplc="04090003" w:tentative="1">
+      <w:start w:val="1"/>
+      <w:numFmt w:val="bullet"/>
+      <w:lvlText w:val="o"/>
+      <w:lvlJc w:val="left"/>
+      <w:pPr>
+        <w:ind w:left="1440" w:hanging="360"/>
+      </w:pPr>
+      <w:rPr>
+        <w:rFonts w:ascii="Courier New" w:hAnsi="Courier New" w:cs="Courier New" w:hint="default"/>
+      </w:rPr>
+    </w:lvl>
+    <w:lvl w:ilvl="2" w:tplc="04090005" w:tentative="1">
+      <w:start w:val="1"/>
+      <w:numFmt w:val="bullet"/>
+      <w:lvlText w:val=""/>
+      <w:lvlJc w:val="left"/>
+      <w:pPr>
+        <w:ind w:left="2160" w:hanging="360"/>
+      </w:pPr>
+      <w:rPr>
+        <w:rFonts w:ascii="Wingdings" w:hAnsi="Wingdings" w:hint="default"/>
+      </w:rPr>
+    </w:lvl>
+    <w:lvl w:ilvl="3" w:tplc="04090001" w:tentative="1">
+      <w:start w:val="1"/>
+      <w:numFmt w:val="bullet"/>
+      <w:lvlText w:val=""/>
+      <w:lvlJc w:val="left"/>
+      <w:pPr>
+        <w:ind w:left="2880" w:hanging="360"/>
+      </w:pPr>
+      <w:rPr>
+        <w:rFonts w:ascii="Symbol" w:hAnsi="Symbol" w:hint="default"/>
+      </w:rPr>
+    </w:lvl>
+    <w:lvl w:ilvl="4" w:tplc="04090003" w:tentative="1">
+      <w:start w:val="1"/>
+      <w:numFmt w:val="bullet"/>
+      <w:lvlText w:val="o"/>
+      <w:lvlJc w:val="left"/>
+      <w:pPr>
+        <w:ind w:left="3600" w:hanging="360"/>
+      </w:pPr>
+      <w:rPr>
+        <w:rFonts w:ascii="Courier New" w:hAnsi="Courier New" w:cs="Courier New" w:hint="default"/>
+      </w:rPr>
+    </w:lvl>
+    <w:lvl w:ilvl="5" w:tplc="04090005" w:tentative="1">
+      <w:start w:val="1"/>
+      <w:numFmt w:val="bullet"/>
+      <w:lvlText w:val=""/>
+      <w:lvlJc w:val="left"/>
+      <w:pPr>
+        <w:ind w:left="4320" w:hanging="360"/>
+      </w:pPr>
+      <w:rPr>
+        <w:rFonts w:ascii="Wingdings" w:hAnsi="Wingdings" w:hint="default"/>
+      </w:rPr>
+    </w:lvl>
+    <w:lvl w:ilvl="6" w:tplc="04090001" w:tentative="1">
+      <w:start w:val="1"/>
+      <w:numFmt w:val="bullet"/>
+      <w:lvlText w:val=""/>
+      <w:lvlJc w:val="left"/>
+      <w:pPr>
+        <w:ind w:left="5040" w:hanging="360"/>
+      </w:pPr>
+      <w:rPr>
+        <w:rFonts w:ascii="Symbol" w:hAnsi="Symbol" w:hint="default"/>
+      </w:rPr>
+    </w:lvl>
+    <w:lvl w:ilvl="7" w:tplc="04090003" w:tentative="1">
+      <w:start w:val="1"/>
+      <w:numFmt w:val="bullet"/>
+      <w:lvlText w:val="o"/>
+      <w:lvlJc w:val="left"/>
+      <w:pPr>
+        <w:ind w:left="5760" w:hanging="360"/>
+      </w:pPr>
+      <w:rPr>
+        <w:rFonts w:ascii="Courier New" w:hAnsi="Courier New" w:cs="Courier New" w:hint="default"/>
+      </w:rPr>
+    </w:lvl>
+    <w:lvl w:ilvl="8" w:tplc="04090005" w:tentative="1">
+      <w:start w:val="1"/>
+      <w:numFmt w:val="bullet"/>
+      <w:lvlText w:val=""/>
+      <w:lvlJc w:val="left"/>
+      <w:pPr>
+        <w:ind w:left="6480" w:hanging="360"/>
+      </w:pPr>
+      <w:rPr>
+        <w:rFonts w:ascii="Wingdings" w:hAnsi="Wingdings" w:hint="default"/>
+      </w:rPr>
+    </w:lvl>
+  </w:abstractNum>
+  <w:abstractNum w:abstractNumId="13">
     <w:nsid w:val="528C1C2C"/>
     <w:multiLevelType w:val="hybridMultilevel"/>
     <w:tmpl w:val="DF984796"/>
@@ -3325,7 +3390,7 @@
       </w:rPr>
     </w:lvl>
   </w:abstractNum>
-  <w:abstractNum w:abstractNumId="13">
+  <w:abstractNum w:abstractNumId="14">
     <w:nsid w:val="55AC6EC6"/>
     <w:multiLevelType w:val="hybridMultilevel"/>
     <w:tmpl w:val="C29EB074"/>
@@ -3592,13 +3657,126 @@
       </w:rPr>
     </w:lvl>
   </w:abstractNum>
-  <w:abstractNum w:abstractNumId="14">
+  <w:abstractNum w:abstractNumId="15">
+    <w:nsid w:val="5CEC0894"/>
+    <w:multiLevelType w:val="hybridMultilevel"/>
+    <w:tmpl w:val="864A50C2"/>
+    <w:lvl w:ilvl="0" w:tplc="04090001">
+      <w:start w:val="1"/>
+      <w:numFmt w:val="bullet"/>
+      <w:lvlText w:val=""/>
+      <w:lvlJc w:val="left"/>
+      <w:pPr>
+        <w:ind w:left="720" w:hanging="360"/>
+      </w:pPr>
+      <w:rPr>
+        <w:rFonts w:ascii="Symbol" w:hAnsi="Symbol" w:hint="default"/>
+      </w:rPr>
+    </w:lvl>
+    <w:lvl w:ilvl="1" w:tplc="04090003" w:tentative="1">
+      <w:start w:val="1"/>
+      <w:numFmt w:val="bullet"/>
+      <w:lvlText w:val="o"/>
+      <w:lvlJc w:val="left"/>
+      <w:pPr>
+        <w:ind w:left="1440" w:hanging="360"/>
+      </w:pPr>
+      <w:rPr>
+        <w:rFonts w:ascii="Courier New" w:hAnsi="Courier New" w:cs="Courier New" w:hint="default"/>
+      </w:rPr>
+    </w:lvl>
+    <w:lvl w:ilvl="2" w:tplc="04090005" w:tentative="1">
+      <w:start w:val="1"/>
+      <w:numFmt w:val="bullet"/>
+      <w:lvlText w:val=""/>
+      <w:lvlJc w:val="left"/>
+      <w:pPr>
+        <w:ind w:left="2160" w:hanging="360"/>
+      </w:pPr>
+      <w:rPr>
+        <w:rFonts w:ascii="Wingdings" w:hAnsi="Wingdings" w:hint="default"/>
+      </w:rPr>
+    </w:lvl>
+    <w:lvl w:ilvl="3" w:tplc="04090001" w:tentative="1">
+      <w:start w:val="1"/>
+      <w:numFmt w:val="bullet"/>
+      <w:lvlText w:val=""/>
+      <w:lvlJc w:val="left"/>
+      <w:pPr>
+        <w:ind w:left="2880" w:hanging="360"/>
+      </w:pPr>
+      <w:rPr>
+        <w:rFonts w:ascii="Symbol" w:hAnsi="Symbol" w:hint="default"/>
+      </w:rPr>
+    </w:lvl>
+    <w:lvl w:ilvl="4" w:tplc="04090003" w:tentative="1">
+      <w:start w:val="1"/>
+      <w:numFmt w:val="bullet"/>
+      <w:lvlText w:val="o"/>
+      <w:lvlJc w:val="left"/>
+      <w:pPr>
+        <w:ind w:left="3600" w:hanging="360"/>
+      </w:pPr>
+      <w:rPr>
+        <w:rFonts w:ascii="Courier New" w:hAnsi="Courier New" w:cs="Courier New" w:hint="default"/>
+      </w:rPr>
+    </w:lvl>
+    <w:lvl w:ilvl="5" w:tplc="04090005" w:tentative="1">
+      <w:start w:val="1"/>
+      <w:numFmt w:val="bullet"/>
+      <w:lvlText w:val=""/>
+      <w:lvlJc w:val="left"/>
+      <w:pPr>
+        <w:ind w:left="4320" w:hanging="360"/>
+      </w:pPr>
+      <w:rPr>
+        <w:rFonts w:ascii="Wingdings" w:hAnsi="Wingdings" w:hint="default"/>
+      </w:rPr>
+    </w:lvl>
+    <w:lvl w:ilvl="6" w:tplc="04090001" w:tentative="1">
+      <w:start w:val="1"/>
+      <w:numFmt w:val="bullet"/>
+      <w:lvlText w:val=""/>
+      <w:lvlJc w:val="left"/>
+      <w:pPr>
+        <w:ind w:left="5040" w:hanging="360"/>
+      </w:pPr>
+      <w:rPr>
+        <w:rFonts w:ascii="Symbol" w:hAnsi="Symbol" w:hint="default"/>
+      </w:rPr>
+    </w:lvl>
+    <w:lvl w:ilvl="7" w:tplc="04090003" w:tentative="1">
+      <w:start w:val="1"/>
+      <w:numFmt w:val="bullet"/>
+      <w:lvlText w:val="o"/>
+      <w:lvlJc w:val="left"/>
+      <w:pPr>
+        <w:ind w:left="5760" w:hanging="360"/>
+      </w:pPr>
+      <w:rPr>
+        <w:rFonts w:ascii="Courier New" w:hAnsi="Courier New" w:cs="Courier New" w:hint="default"/>
+      </w:rPr>
+    </w:lvl>
+    <w:lvl w:ilvl="8" w:tplc="04090005" w:tentative="1">
+      <w:start w:val="1"/>
+      <w:numFmt w:val="bullet"/>
+      <w:lvlText w:val=""/>
+      <w:lvlJc w:val="left"/>
+      <w:pPr>
+        <w:ind w:left="6480" w:hanging="360"/>
+      </w:pPr>
+      <w:rPr>
+        <w:rFonts w:ascii="Wingdings" w:hAnsi="Wingdings" w:hint="default"/>
+      </w:rPr>
+    </w:lvl>
+  </w:abstractNum>
+  <w:abstractNum w:abstractNumId="16">
     <w:nsid w:val="5D64113A"/>
     <w:multiLevelType w:val="hybridMultilevel"/>
     <w:tmpl w:val="A09E7B62"/>
     <w:numStyleLink w:val="ImportedStyle5"/>
   </w:abstractNum>
-  <w:abstractNum w:abstractNumId="15">
+  <w:abstractNum w:abstractNumId="17">
     <w:nsid w:val="6430434F"/>
     <w:multiLevelType w:val="hybridMultilevel"/>
     <w:tmpl w:val="D9F07BF6"/>
@@ -3711,7 +3889,7 @@
       </w:rPr>
     </w:lvl>
   </w:abstractNum>
-  <w:abstractNum w:abstractNumId="16">
+  <w:abstractNum w:abstractNumId="18">
     <w:nsid w:val="66786605"/>
     <w:multiLevelType w:val="hybridMultilevel"/>
     <w:tmpl w:val="37948A26"/>
@@ -3824,7 +4002,7 @@
       </w:rPr>
     </w:lvl>
   </w:abstractNum>
-  <w:abstractNum w:abstractNumId="17">
+  <w:abstractNum w:abstractNumId="19">
     <w:nsid w:val="6B3775C5"/>
     <w:multiLevelType w:val="hybridMultilevel"/>
     <w:tmpl w:val="D66442AC"/>
@@ -4115,7 +4293,7 @@
       </w:rPr>
     </w:lvl>
   </w:abstractNum>
-  <w:abstractNum w:abstractNumId="18">
+  <w:abstractNum w:abstractNumId="20">
     <w:nsid w:val="7BF9592C"/>
     <w:multiLevelType w:val="hybridMultilevel"/>
     <w:tmpl w:val="781058E8"/>
@@ -4229,7 +4407,7 @@
     </w:lvl>
   </w:abstractNum>
   <w:num w:numId="1">
-    <w:abstractNumId w:val="13"/>
+    <w:abstractNumId w:val="14"/>
   </w:num>
   <w:num w:numId="2">
     <w:abstractNumId w:val="8"/>
@@ -4237,7 +4415,7 @@
   <w:num w:numId="3">
     <w:abstractNumId w:val="8"/>
     <w:lvlOverride w:ilvl="0">
-      <w:lvl w:ilvl="0" w:tplc="8DA6C18A">
+      <w:lvl w:ilvl="0" w:tplc="3BFE0C00">
         <w:start w:val="1"/>
         <w:numFmt w:val="bullet"/>
         <w:lvlText w:val="•"/>
@@ -4268,7 +4446,7 @@
       </w:lvl>
     </w:lvlOverride>
     <w:lvlOverride w:ilvl="1">
-      <w:lvl w:ilvl="1" w:tplc="45CCF65A">
+      <w:lvl w:ilvl="1" w:tplc="D884E4BA">
         <w:start w:val="1"/>
         <w:numFmt w:val="bullet"/>
         <w:lvlText w:val="•"/>
@@ -4299,7 +4477,7 @@
       </w:lvl>
     </w:lvlOverride>
     <w:lvlOverride w:ilvl="2">
-      <w:lvl w:ilvl="2" w:tplc="66E6FBF8">
+      <w:lvl w:ilvl="2" w:tplc="649ABC96">
         <w:start w:val="1"/>
         <w:numFmt w:val="bullet"/>
         <w:lvlText w:val="•"/>
@@ -4330,7 +4508,7 @@
       </w:lvl>
     </w:lvlOverride>
     <w:lvlOverride w:ilvl="3">
-      <w:lvl w:ilvl="3" w:tplc="ECEE2B50">
+      <w:lvl w:ilvl="3" w:tplc="40DA7A68">
         <w:start w:val="1"/>
         <w:numFmt w:val="bullet"/>
         <w:lvlText w:val="•"/>
@@ -4361,7 +4539,7 @@
       </w:lvl>
     </w:lvlOverride>
     <w:lvlOverride w:ilvl="4">
-      <w:lvl w:ilvl="4" w:tplc="E8022998">
+      <w:lvl w:ilvl="4" w:tplc="7AE04514">
         <w:start w:val="1"/>
         <w:numFmt w:val="bullet"/>
         <w:lvlText w:val="•"/>
@@ -4392,7 +4570,7 @@
       </w:lvl>
     </w:lvlOverride>
     <w:lvlOverride w:ilvl="5">
-      <w:lvl w:ilvl="5" w:tplc="103414BC">
+      <w:lvl w:ilvl="5" w:tplc="6B8E82C4">
         <w:start w:val="1"/>
         <w:numFmt w:val="bullet"/>
         <w:lvlText w:val="•"/>
@@ -4423,7 +4601,7 @@
       </w:lvl>
     </w:lvlOverride>
     <w:lvlOverride w:ilvl="6">
-      <w:lvl w:ilvl="6" w:tplc="E52EA968">
+      <w:lvl w:ilvl="6" w:tplc="2708B1C8">
         <w:start w:val="1"/>
         <w:numFmt w:val="bullet"/>
         <w:lvlText w:val="•"/>
@@ -4454,7 +4632,7 @@
       </w:lvl>
     </w:lvlOverride>
     <w:lvlOverride w:ilvl="7">
-      <w:lvl w:ilvl="7" w:tplc="B026340A">
+      <w:lvl w:ilvl="7" w:tplc="F7C6EDF4">
         <w:start w:val="1"/>
         <w:numFmt w:val="bullet"/>
         <w:lvlText w:val="•"/>
@@ -4485,7 +4663,7 @@
       </w:lvl>
     </w:lvlOverride>
     <w:lvlOverride w:ilvl="8">
-      <w:lvl w:ilvl="8" w:tplc="EC5072EA">
+      <w:lvl w:ilvl="8" w:tplc="29FC1E98">
         <w:start w:val="1"/>
         <w:numFmt w:val="bullet"/>
         <w:lvlText w:val="•"/>
@@ -4517,13 +4695,13 @@
     </w:lvlOverride>
   </w:num>
   <w:num w:numId="4">
-    <w:abstractNumId w:val="12"/>
+    <w:abstractNumId w:val="13"/>
   </w:num>
   <w:num w:numId="5">
     <w:abstractNumId w:val="2"/>
   </w:num>
   <w:num w:numId="6">
-    <w:abstractNumId w:val="17"/>
+    <w:abstractNumId w:val="19"/>
   </w:num>
   <w:num w:numId="7">
     <w:abstractNumId w:val="7"/>
@@ -4532,16 +4710,16 @@
     <w:abstractNumId w:val="10"/>
   </w:num>
   <w:num w:numId="9">
-    <w:abstractNumId w:val="14"/>
+    <w:abstractNumId w:val="16"/>
   </w:num>
   <w:num w:numId="10">
     <w:abstractNumId w:val="11"/>
   </w:num>
   <w:num w:numId="11">
-    <w:abstractNumId w:val="15"/>
+    <w:abstractNumId w:val="17"/>
   </w:num>
   <w:num w:numId="12">
-    <w:abstractNumId w:val="18"/>
+    <w:abstractNumId w:val="20"/>
   </w:num>
   <w:num w:numId="13">
     <w:abstractNumId w:val="1"/>
@@ -4556,7 +4734,7 @@
     <w:abstractNumId w:val="5"/>
   </w:num>
   <w:num w:numId="17">
-    <w:abstractNumId w:val="16"/>
+    <w:abstractNumId w:val="18"/>
   </w:num>
   <w:num w:numId="18">
     <w:abstractNumId w:val="3"/>
@@ -4567,7 +4745,21 @@
   <w:num w:numId="20">
     <w:abstractNumId w:val="9"/>
   </w:num>
+  <w:num w:numId="21">
+    <w:abstractNumId w:val="15"/>
+  </w:num>
+  <w:num w:numId="22">
+    <w:abstractNumId w:val="12"/>
+  </w:num>
 </w:numbering>
+</file>
+
+<file path=word/people.xml><?xml version="1.0" encoding="utf-8"?>
+<w15:people xmlns:wpc="http://schemas.microsoft.com/office/word/2010/wordprocessingCanvas" xmlns:mo="http://schemas.microsoft.com/office/mac/office/2008/main" xmlns:mc="http://schemas.openxmlformats.org/markup-compatibility/2006" xmlns:mv="urn:schemas-microsoft-com:mac:vml" xmlns:o="urn:schemas-microsoft-com:office:office" xmlns:r="http://schemas.openxmlformats.org/officeDocument/2006/relationships" xmlns:m="http://schemas.openxmlformats.org/officeDocument/2006/math" xmlns:v="urn:schemas-microsoft-com:vml" xmlns:wp14="http://schemas.microsoft.com/office/word/2010/wordprocessingDrawing" xmlns:wp="http://schemas.openxmlformats.org/drawingml/2006/wordprocessingDrawing" xmlns:w10="urn:schemas-microsoft-com:office:word" xmlns:w="http://schemas.openxmlformats.org/wordprocessingml/2006/main" xmlns:w14="http://schemas.microsoft.com/office/word/2010/wordml" xmlns:w15="http://schemas.microsoft.com/office/word/2012/wordml" xmlns:wpg="http://schemas.microsoft.com/office/word/2010/wordprocessingGroup" xmlns:wpi="http://schemas.microsoft.com/office/word/2010/wordprocessingInk" xmlns:wne="http://schemas.microsoft.com/office/word/2006/wordml" xmlns:wps="http://schemas.microsoft.com/office/word/2010/wordprocessingShape" mc:Ignorable="w14 w15 wp14">
+  <w15:person w15:author="Nina Chikanov">
+    <w15:presenceInfo w15:providerId="Windows Live" w15:userId="98ee8a7f6a3a8cb2"/>
+  </w15:person>
+</w15:people>
 </file>
 
 <file path=word/styles.xml><?xml version="1.0" encoding="utf-8"?>
@@ -4782,7 +4974,7 @@
     <w:lsdException w:name="Medium Shading 2 Accent 1" w:uiPriority="64"/>
     <w:lsdException w:name="Medium List 1 Accent 1" w:uiPriority="65"/>
     <w:lsdException w:name="Revision" w:semiHidden="1"/>
-    <w:lsdException w:name="List Paragraph" w:uiPriority="34" w:qFormat="1"/>
+    <w:lsdException w:name="List Paragraph" w:uiPriority="0" w:qFormat="1"/>
     <w:lsdException w:name="Quote" w:uiPriority="29" w:qFormat="1"/>
     <w:lsdException w:name="Intense Quote" w:uiPriority="30" w:qFormat="1"/>
     <w:lsdException w:name="Medium List 2 Accent 1" w:uiPriority="66"/>
@@ -6368,7 +6560,7 @@
 </file>
 
 <file path=customXml/itemProps1.xml><?xml version="1.0" encoding="utf-8"?>
-<ds:datastoreItem xmlns:ds="http://schemas.openxmlformats.org/officeDocument/2006/customXml" ds:itemID="{6E5321FD-0407-DE42-A40E-E158EE51C43F}">
+<ds:datastoreItem xmlns:ds="http://schemas.openxmlformats.org/officeDocument/2006/customXml" ds:itemID="{36D1A152-7CF5-4B43-9330-2BA548672CC8}">
   <ds:schemaRefs>
     <ds:schemaRef ds:uri="http://schemas.openxmlformats.org/officeDocument/2006/bibliography"/>
   </ds:schemaRefs>

</xml_diff>

<commit_message>
Add more projects, current experience, etc.
</commit_message>
<xml_diff>
--- a/Resumes/Nina_Chikanov_Technical_Resume.docx
+++ b/Resumes/Nina_Chikanov_Technical_Resume.docx
@@ -224,16 +224,7 @@
           <w:bCs/>
           <w:i/>
         </w:rPr>
-        <w:t>Technical S</w:t>
-      </w:r>
-      <w:r>
-        <w:rPr>
-          <w:rFonts w:ascii="Calibri" w:eastAsia="Calibri" w:hAnsi="Calibri" w:cs="Calibri"/>
-          <w:b/>
-          <w:bCs/>
-          <w:i/>
-        </w:rPr>
-        <w:t>ummary</w:t>
+        <w:t>Technical Summary</w:t>
       </w:r>
       <w:r>
         <w:rPr>
@@ -275,13 +266,7 @@
         <w:rPr>
           <w:rFonts w:ascii="Calibri" w:eastAsia="Calibri" w:hAnsi="Calibri" w:cs="Calibri"/>
         </w:rPr>
-        <w:t>C++, C</w:t>
-      </w:r>
-      <w:r>
-        <w:rPr>
-          <w:rFonts w:ascii="Calibri" w:eastAsia="Calibri" w:hAnsi="Calibri" w:cs="Calibri"/>
-        </w:rPr>
-        <w:t>, C#</w:t>
+        <w:t>C++, C, C#</w:t>
       </w:r>
     </w:p>
     <w:p>
@@ -314,31 +299,20 @@
         <w:rPr>
           <w:rFonts w:ascii="Calibri" w:eastAsia="Calibri" w:hAnsi="Calibri" w:cs="Calibri"/>
         </w:rPr>
-        <w:t xml:space="preserve">Bash, </w:t>
-      </w:r>
-      <w:r>
-        <w:rPr>
-          <w:rFonts w:ascii="Calibri" w:eastAsia="Calibri" w:hAnsi="Calibri" w:cs="Calibri"/>
-        </w:rPr>
-        <w:t>JavaS</w:t>
-      </w:r>
-      <w:r>
-        <w:rPr>
-          <w:rFonts w:ascii="Calibri" w:eastAsia="Calibri" w:hAnsi="Calibri" w:cs="Calibri"/>
-        </w:rPr>
-        <w:t xml:space="preserve">cript, HTML/CSS, </w:t>
-      </w:r>
-      <w:r>
-        <w:rPr>
-          <w:rFonts w:ascii="Calibri" w:eastAsia="Calibri" w:hAnsi="Calibri" w:cs="Calibri"/>
-        </w:rPr>
-        <w:t>Python</w:t>
-      </w:r>
-      <w:r>
-        <w:rPr>
-          <w:rFonts w:ascii="Calibri" w:eastAsia="Calibri" w:hAnsi="Calibri" w:cs="Calibri"/>
-        </w:rPr>
-        <w:t xml:space="preserve">, </w:t>
+        <w:t>Git,</w:t>
+      </w:r>
+      <w:r>
+        <w:rPr>
+          <w:rFonts w:ascii="Calibri" w:eastAsia="Calibri" w:hAnsi="Calibri" w:cs="Calibri"/>
+          <w:b/>
+        </w:rPr>
+        <w:t xml:space="preserve"> </w:t>
+      </w:r>
+      <w:r>
+        <w:rPr>
+          <w:rFonts w:ascii="Calibri" w:eastAsia="Calibri" w:hAnsi="Calibri" w:cs="Calibri"/>
+        </w:rPr>
+        <w:t xml:space="preserve">Bash, JavaScript, HTML/CSS, Python, </w:t>
       </w:r>
       <w:r>
         <w:rPr>
@@ -378,42 +352,46 @@
         </w:rPr>
         <w:t xml:space="preserve">Visual Studio, </w:t>
       </w:r>
-      <w:proofErr w:type="spellStart"/>
-      <w:r>
-        <w:rPr>
-          <w:rFonts w:ascii="Calibri" w:eastAsia="Calibri" w:hAnsi="Calibri" w:cs="Calibri"/>
-        </w:rPr>
-        <w:t>XCode</w:t>
-      </w:r>
-      <w:proofErr w:type="spellEnd"/>
-      <w:r>
-        <w:rPr>
-          <w:rFonts w:ascii="Calibri" w:eastAsia="Calibri" w:hAnsi="Calibri" w:cs="Calibri"/>
-        </w:rPr>
-        <w:t xml:space="preserve">, </w:t>
-      </w:r>
-      <w:r>
-        <w:rPr>
-          <w:rFonts w:ascii="Calibri" w:eastAsia="Calibri" w:hAnsi="Calibri" w:cs="Calibri"/>
-        </w:rPr>
-        <w:t xml:space="preserve">Unity, </w:t>
-      </w:r>
-      <w:proofErr w:type="spellStart"/>
-      <w:r>
-        <w:rPr>
-          <w:rFonts w:ascii="Calibri" w:eastAsia="Calibri" w:hAnsi="Calibri" w:cs="Calibri"/>
-        </w:rPr>
-        <w:t>RubyMine</w:t>
-      </w:r>
-      <w:proofErr w:type="spellEnd"/>
+      <w:r>
+        <w:rPr>
+          <w:rFonts w:ascii="Calibri" w:eastAsia="Calibri" w:hAnsi="Calibri" w:cs="Calibri"/>
+        </w:rPr>
+        <w:t>XCode, Unity</w:t>
+      </w:r>
     </w:p>
     <w:p>
       <w:pPr>
         <w:pStyle w:val="Body"/>
-        <w:rPr>
-          <w:rFonts w:ascii="Calibri" w:eastAsia="Calibri" w:hAnsi="Calibri" w:cs="Calibri"/>
-        </w:rPr>
-      </w:pPr>
+        <w:numPr>
+          <w:ilvl w:val="0"/>
+          <w:numId w:val="11"/>
+        </w:numPr>
+        <w:ind w:left="360"/>
+        <w:rPr>
+          <w:rFonts w:ascii="Calibri" w:eastAsia="Calibri" w:hAnsi="Calibri" w:cs="Calibri"/>
+        </w:rPr>
+      </w:pPr>
+      <w:r>
+        <w:rPr>
+          <w:rFonts w:ascii="Calibri" w:eastAsia="Calibri" w:hAnsi="Calibri" w:cs="Calibri"/>
+          <w:b/>
+        </w:rPr>
+        <w:t>Concepts</w:t>
+      </w:r>
+      <w:r>
+        <w:rPr>
+          <w:rFonts w:ascii="Calibri" w:eastAsia="Calibri" w:hAnsi="Calibri" w:cs="Calibri"/>
+        </w:rPr>
+        <w:t>:</w:t>
+      </w:r>
+      <w:r>
+        <w:rPr>
+          <w:rFonts w:ascii="Calibri" w:eastAsia="Calibri" w:hAnsi="Calibri" w:cs="Calibri"/>
+        </w:rPr>
+        <w:t xml:space="preserve"> Computer Networks, Operating Systems, Algorithms, Computer Organization </w:t>
+      </w:r>
+      <w:bookmarkStart w:id="0" w:name="_GoBack"/>
+      <w:bookmarkEnd w:id="0"/>
     </w:p>
     <w:p>
       <w:pPr>
@@ -430,13 +408,29 @@
           <w:i/>
         </w:rPr>
       </w:pPr>
-      <w:r>
+    </w:p>
+    <w:p>
+      <w:pPr>
+        <w:pStyle w:val="Body"/>
+        <w:pBdr>
+          <w:bottom w:val="single" w:sz="4" w:space="0" w:color="000000"/>
+        </w:pBdr>
+        <w:ind w:right="90"/>
+        <w:outlineLvl w:val="0"/>
         <w:rPr>
           <w:rFonts w:ascii="Calibri" w:eastAsia="Calibri" w:hAnsi="Calibri" w:cs="Calibri"/>
           <w:b/>
           <w:bCs/>
           <w:i/>
         </w:rPr>
+      </w:pPr>
+      <w:r>
+        <w:rPr>
+          <w:rFonts w:ascii="Calibri" w:eastAsia="Calibri" w:hAnsi="Calibri" w:cs="Calibri"/>
+          <w:b/>
+          <w:bCs/>
+          <w:i/>
+        </w:rPr>
         <w:t>Experience</w:t>
       </w:r>
     </w:p>
@@ -483,14 +477,7 @@
           <w:b/>
         </w:rPr>
         <w:tab/>
-      </w:r>
-      <w:r>
-        <w:rPr>
-          <w:rFonts w:ascii="Calibri" w:eastAsia="Calibri" w:hAnsi="Calibri" w:cs="Calibri"/>
-          <w:b/>
-        </w:rPr>
-        <w:tab/>
-        <w:t xml:space="preserve"> </w:t>
+        <w:t xml:space="preserve">         </w:t>
       </w:r>
       <w:r>
         <w:rPr>
@@ -518,7 +505,7 @@
           <w:rFonts w:ascii="Calibri" w:eastAsia="Calibri" w:hAnsi="Calibri" w:cs="Calibri"/>
           <w:b/>
         </w:rPr>
-        <w:t>pres.</w:t>
+        <w:t>present</w:t>
       </w:r>
       <w:r>
         <w:rPr>
@@ -544,13 +531,7 @@
         <w:rPr>
           <w:rFonts w:ascii="Calibri" w:eastAsia="Calibri" w:hAnsi="Calibri" w:cs="Calibri"/>
         </w:rPr>
-        <w:t>Contribute to .NET Core open-sou</w:t>
-      </w:r>
-      <w:r>
-        <w:rPr>
-          <w:rFonts w:ascii="Calibri" w:eastAsia="Calibri" w:hAnsi="Calibri" w:cs="Calibri"/>
-        </w:rPr>
-        <w:t>rce project through addressing I/O related issues</w:t>
+        <w:t xml:space="preserve">Contribute to .NET Core open-source project through resolving open issues, improving test infrastructure, increasing compatibility with .NET Framework on desktop. </w:t>
       </w:r>
     </w:p>
     <w:p>
@@ -569,31 +550,7 @@
         <w:rPr>
           <w:rFonts w:ascii="Calibri" w:eastAsia="Calibri" w:hAnsi="Calibri" w:cs="Calibri"/>
         </w:rPr>
-        <w:t>Design</w:t>
-      </w:r>
-      <w:r>
-        <w:rPr>
-          <w:rFonts w:ascii="Calibri" w:eastAsia="Calibri" w:hAnsi="Calibri" w:cs="Calibri"/>
-        </w:rPr>
-        <w:t>, review,</w:t>
-      </w:r>
-      <w:r>
-        <w:rPr>
-          <w:rFonts w:ascii="Calibri" w:eastAsia="Calibri" w:hAnsi="Calibri" w:cs="Calibri"/>
-        </w:rPr>
-        <w:t xml:space="preserve"> implement</w:t>
-      </w:r>
-      <w:r>
-        <w:rPr>
-          <w:rFonts w:ascii="Calibri" w:eastAsia="Calibri" w:hAnsi="Calibri" w:cs="Calibri"/>
-        </w:rPr>
-        <w:t xml:space="preserve"> (C#)</w:t>
-      </w:r>
-      <w:r>
-        <w:rPr>
-          <w:rFonts w:ascii="Calibri" w:eastAsia="Calibri" w:hAnsi="Calibri" w:cs="Calibri"/>
-        </w:rPr>
-        <w:t xml:space="preserve"> community-suggested API to add functionality to .NET Core</w:t>
+        <w:t>Design, review, implement (C#) community-suggested API to add functionality to .NET Core</w:t>
       </w:r>
     </w:p>
     <w:p>
@@ -649,26 +606,8 @@
           <w:rFonts w:ascii="Calibri" w:eastAsia="Calibri" w:hAnsi="Calibri" w:cs="Calibri"/>
           <w:b/>
         </w:rPr>
-        <w:t xml:space="preserve">Dance </w:t>
-      </w:r>
-      <w:proofErr w:type="spellStart"/>
-      <w:r>
-        <w:rPr>
-          <w:rFonts w:ascii="Calibri" w:eastAsia="Calibri" w:hAnsi="Calibri" w:cs="Calibri"/>
-          <w:b/>
-        </w:rPr>
-        <w:t>Dance</w:t>
-      </w:r>
-      <w:proofErr w:type="spellEnd"/>
-      <w:r>
-        <w:rPr>
-          <w:rFonts w:ascii="Calibri" w:eastAsia="Calibri" w:hAnsi="Calibri" w:cs="Calibri"/>
-          <w:b/>
-        </w:rPr>
-        <w:t xml:space="preserve"> Marathon</w:t>
-      </w:r>
-      <w:bookmarkStart w:id="0" w:name="_GoBack"/>
-      <w:bookmarkEnd w:id="0"/>
+        <w:t>Project Mio</w:t>
+      </w:r>
       <w:r>
         <w:rPr>
           <w:rFonts w:ascii="Calibri" w:eastAsia="Calibri" w:hAnsi="Calibri" w:cs="Calibri"/>
@@ -717,7 +656,175 @@
           <w:b/>
         </w:rPr>
         <w:tab/>
-        <w:t xml:space="preserve">         Jan. 2017 – pres.</w:t>
+      </w:r>
+      <w:r>
+        <w:rPr>
+          <w:rFonts w:ascii="Calibri" w:eastAsia="Calibri" w:hAnsi="Calibri" w:cs="Calibri"/>
+          <w:b/>
+        </w:rPr>
+        <w:tab/>
+        <w:t xml:space="preserve">              Jul. 24 – Jul. 26, 2017</w:t>
+      </w:r>
+    </w:p>
+    <w:p>
+      <w:pPr>
+        <w:pStyle w:val="ListParagraph"/>
+        <w:numPr>
+          <w:ilvl w:val="0"/>
+          <w:numId w:val="23"/>
+        </w:numPr>
+        <w:ind w:left="360"/>
+        <w:rPr>
+          <w:rFonts w:ascii="Calibri" w:eastAsia="Calibri" w:hAnsi="Calibri" w:cs="Calibri"/>
+        </w:rPr>
+      </w:pPr>
+      <w:r>
+        <w:rPr>
+          <w:rFonts w:ascii="Calibri" w:eastAsia="Calibri" w:hAnsi="Calibri" w:cs="Calibri"/>
+        </w:rPr>
+        <w:t xml:space="preserve">Microsoft One Week Hackathon Project: </w:t>
+      </w:r>
+      <w:r>
+        <w:rPr>
+          <w:rFonts w:ascii="Calibri" w:eastAsia="Calibri" w:hAnsi="Calibri" w:cs="Calibri"/>
+        </w:rPr>
+        <w:t>W</w:t>
+      </w:r>
+      <w:r>
+        <w:rPr>
+          <w:rFonts w:ascii="Calibri" w:eastAsia="Calibri" w:hAnsi="Calibri" w:cs="Calibri"/>
+        </w:rPr>
+        <w:t>eb-based platform-</w:t>
+      </w:r>
+      <w:r>
+        <w:rPr>
+          <w:rFonts w:ascii="Calibri" w:eastAsia="Calibri" w:hAnsi="Calibri" w:cs="Calibri"/>
+        </w:rPr>
+        <w:t xml:space="preserve">style game that </w:t>
+      </w:r>
+      <w:r>
+        <w:rPr>
+          <w:rFonts w:ascii="Calibri" w:eastAsia="Calibri" w:hAnsi="Calibri" w:cs="Calibri"/>
+        </w:rPr>
+        <w:t>teaches</w:t>
+      </w:r>
+      <w:r>
+        <w:rPr>
+          <w:rFonts w:ascii="Calibri" w:eastAsia="Calibri" w:hAnsi="Calibri" w:cs="Calibri"/>
+        </w:rPr>
+        <w:t xml:space="preserve"> fundamental coding concepts through </w:t>
+      </w:r>
+      <w:r>
+        <w:rPr>
+          <w:rFonts w:ascii="Calibri" w:eastAsia="Calibri" w:hAnsi="Calibri" w:cs="Calibri"/>
+        </w:rPr>
+        <w:t>in-game JavaScript challenges.</w:t>
+      </w:r>
+    </w:p>
+    <w:p>
+      <w:pPr>
+        <w:pStyle w:val="ListParagraph"/>
+        <w:numPr>
+          <w:ilvl w:val="0"/>
+          <w:numId w:val="23"/>
+        </w:numPr>
+        <w:ind w:left="360"/>
+        <w:rPr>
+          <w:rFonts w:ascii="Calibri" w:eastAsia="Calibri" w:hAnsi="Calibri" w:cs="Calibri"/>
+        </w:rPr>
+      </w:pPr>
+      <w:r>
+        <w:rPr>
+          <w:rFonts w:ascii="Calibri" w:eastAsia="Calibri" w:hAnsi="Calibri" w:cs="Calibri"/>
+        </w:rPr>
+        <w:t>Introduced a new agility feature to the game where player dodges slam walls</w:t>
+      </w:r>
+      <w:r>
+        <w:rPr>
+          <w:rFonts w:ascii="Calibri" w:eastAsia="Calibri" w:hAnsi="Calibri" w:cs="Calibri"/>
+        </w:rPr>
+        <w:t>.</w:t>
+      </w:r>
+    </w:p>
+    <w:p>
+      <w:pPr>
+        <w:rPr>
+          <w:rFonts w:ascii="Calibri" w:eastAsia="Calibri" w:hAnsi="Calibri" w:cs="Calibri"/>
+          <w:b/>
+        </w:rPr>
+      </w:pPr>
+    </w:p>
+    <w:p>
+      <w:pPr>
+        <w:rPr>
+          <w:rFonts w:ascii="Calibri" w:eastAsia="Calibri" w:hAnsi="Calibri" w:cs="Calibri"/>
+          <w:b/>
+        </w:rPr>
+      </w:pPr>
+      <w:r>
+        <w:rPr>
+          <w:rFonts w:ascii="Calibri" w:eastAsia="Calibri" w:hAnsi="Calibri" w:cs="Calibri"/>
+          <w:b/>
+        </w:rPr>
+        <w:t>Dance Dance Marathon</w:t>
+      </w:r>
+      <w:r>
+        <w:rPr>
+          <w:rFonts w:ascii="Calibri" w:eastAsia="Calibri" w:hAnsi="Calibri" w:cs="Calibri"/>
+          <w:b/>
+        </w:rPr>
+        <w:tab/>
+      </w:r>
+      <w:r>
+        <w:rPr>
+          <w:rFonts w:ascii="Calibri" w:eastAsia="Calibri" w:hAnsi="Calibri" w:cs="Calibri"/>
+          <w:b/>
+        </w:rPr>
+        <w:tab/>
+      </w:r>
+      <w:r>
+        <w:rPr>
+          <w:rFonts w:ascii="Calibri" w:eastAsia="Calibri" w:hAnsi="Calibri" w:cs="Calibri"/>
+          <w:b/>
+        </w:rPr>
+        <w:tab/>
+      </w:r>
+      <w:r>
+        <w:rPr>
+          <w:rFonts w:ascii="Calibri" w:eastAsia="Calibri" w:hAnsi="Calibri" w:cs="Calibri"/>
+          <w:b/>
+        </w:rPr>
+        <w:tab/>
+      </w:r>
+      <w:r>
+        <w:rPr>
+          <w:rFonts w:ascii="Calibri" w:eastAsia="Calibri" w:hAnsi="Calibri" w:cs="Calibri"/>
+          <w:b/>
+        </w:rPr>
+        <w:tab/>
+      </w:r>
+      <w:r>
+        <w:rPr>
+          <w:rFonts w:ascii="Calibri" w:eastAsia="Calibri" w:hAnsi="Calibri" w:cs="Calibri"/>
+          <w:b/>
+        </w:rPr>
+        <w:tab/>
+      </w:r>
+      <w:r>
+        <w:rPr>
+          <w:rFonts w:ascii="Calibri" w:eastAsia="Calibri" w:hAnsi="Calibri" w:cs="Calibri"/>
+          <w:b/>
+        </w:rPr>
+        <w:tab/>
+        <w:t xml:space="preserve">         </w:t>
+      </w:r>
+      <w:r>
+        <w:rPr>
+          <w:rFonts w:ascii="Calibri" w:eastAsia="Calibri" w:hAnsi="Calibri" w:cs="Calibri"/>
+          <w:b/>
+        </w:rPr>
+        <w:tab/>
+        <w:t xml:space="preserve">        Jan. 2017</w:t>
       </w:r>
     </w:p>
     <w:p>
@@ -736,7 +843,37 @@
         <w:rPr>
           <w:rFonts w:ascii="Calibri" w:eastAsia="Calibri" w:hAnsi="Calibri" w:cs="Calibri"/>
         </w:rPr>
-        <w:t>Pioneered the premise of game at SB Hacks; established vision for all features and levels</w:t>
+        <w:t>Designed layout and f</w:t>
+      </w:r>
+      <w:r>
+        <w:rPr>
+          <w:rFonts w:ascii="Calibri" w:eastAsia="Calibri" w:hAnsi="Calibri" w:cs="Calibri"/>
+        </w:rPr>
+        <w:t>eatures of game at SB Hacks w/</w:t>
+      </w:r>
+      <w:r>
+        <w:rPr>
+          <w:rFonts w:ascii="Calibri" w:eastAsia="Calibri" w:hAnsi="Calibri" w:cs="Calibri"/>
+        </w:rPr>
+        <w:t xml:space="preserve"> goal: </w:t>
+      </w:r>
+      <w:r>
+        <w:rPr>
+          <w:rFonts w:ascii="Calibri" w:eastAsia="Calibri" w:hAnsi="Calibri" w:cs="Calibri"/>
+        </w:rPr>
+        <w:t xml:space="preserve">community </w:t>
+      </w:r>
+      <w:r>
+        <w:rPr>
+          <w:rFonts w:ascii="Calibri" w:eastAsia="Calibri" w:hAnsi="Calibri" w:cs="Calibri"/>
+        </w:rPr>
+        <w:t>HIV/AIDS educat</w:t>
+      </w:r>
+      <w:r>
+        <w:rPr>
+          <w:rFonts w:ascii="Calibri" w:eastAsia="Calibri" w:hAnsi="Calibri" w:cs="Calibri"/>
+        </w:rPr>
+        <w:t>ion</w:t>
       </w:r>
     </w:p>
     <w:p>
@@ -755,25 +892,6 @@
         <w:rPr>
           <w:rFonts w:ascii="Calibri" w:eastAsia="Calibri" w:hAnsi="Calibri" w:cs="Calibri"/>
         </w:rPr>
-        <w:t>Modeled after UCLA’s Dance Marathon, a 26-hour event fighting to end pediatric HIV/AIDS</w:t>
-      </w:r>
-    </w:p>
-    <w:p>
-      <w:pPr>
-        <w:pStyle w:val="ListParagraph"/>
-        <w:numPr>
-          <w:ilvl w:val="0"/>
-          <w:numId w:val="22"/>
-        </w:numPr>
-        <w:ind w:left="360"/>
-        <w:rPr>
-          <w:rFonts w:ascii="Calibri" w:eastAsia="Calibri" w:hAnsi="Calibri" w:cs="Calibri"/>
-        </w:rPr>
-      </w:pPr>
-      <w:r>
-        <w:rPr>
-          <w:rFonts w:ascii="Calibri" w:eastAsia="Calibri" w:hAnsi="Calibri" w:cs="Calibri"/>
-        </w:rPr>
         <w:t>Built with Unity 2D Game Engine, utilizing C# and JavaScript for kinematic functionality</w:t>
       </w:r>
     </w:p>
@@ -880,7 +998,67 @@
         <w:rPr>
           <w:rFonts w:ascii="Calibri" w:eastAsia="Calibri" w:hAnsi="Calibri" w:cs="Calibri"/>
         </w:rPr>
-        <w:t>Automated 6 main tasks such as running searches across multiple engines, logging in to several websites at once, and searching &amp; booking flights, hotels, and rental cars</w:t>
+        <w:t xml:space="preserve">Automated 6 </w:t>
+      </w:r>
+      <w:r>
+        <w:rPr>
+          <w:rFonts w:ascii="Calibri" w:eastAsia="Calibri" w:hAnsi="Calibri" w:cs="Calibri"/>
+        </w:rPr>
+        <w:t xml:space="preserve">main </w:t>
+      </w:r>
+      <w:r>
+        <w:rPr>
+          <w:rFonts w:ascii="Calibri" w:eastAsia="Calibri" w:hAnsi="Calibri" w:cs="Calibri"/>
+        </w:rPr>
+        <w:t>tasks</w:t>
+      </w:r>
+      <w:r>
+        <w:rPr>
+          <w:rFonts w:ascii="Calibri" w:eastAsia="Calibri" w:hAnsi="Calibri" w:cs="Calibri"/>
+        </w:rPr>
+        <w:t xml:space="preserve"> (Ruby):</w:t>
+      </w:r>
+      <w:r>
+        <w:rPr>
+          <w:rFonts w:ascii="Calibri" w:eastAsia="Calibri" w:hAnsi="Calibri" w:cs="Calibri"/>
+        </w:rPr>
+        <w:t xml:space="preserve"> </w:t>
+      </w:r>
+      <w:r>
+        <w:rPr>
+          <w:rFonts w:ascii="Calibri" w:eastAsia="Calibri" w:hAnsi="Calibri" w:cs="Calibri"/>
+        </w:rPr>
+        <w:t>run</w:t>
+      </w:r>
+      <w:r>
+        <w:rPr>
+          <w:rFonts w:ascii="Calibri" w:eastAsia="Calibri" w:hAnsi="Calibri" w:cs="Calibri"/>
+        </w:rPr>
+        <w:t xml:space="preserve"> searches</w:t>
+      </w:r>
+      <w:r>
+        <w:rPr>
+          <w:rFonts w:ascii="Calibri" w:eastAsia="Calibri" w:hAnsi="Calibri" w:cs="Calibri"/>
+        </w:rPr>
+        <w:t xml:space="preserve"> across multiple engines, log</w:t>
+      </w:r>
+      <w:r>
+        <w:rPr>
+          <w:rFonts w:ascii="Calibri" w:eastAsia="Calibri" w:hAnsi="Calibri" w:cs="Calibri"/>
+        </w:rPr>
+        <w:t xml:space="preserve"> in to several websites at once</w:t>
+      </w:r>
+      <w:r>
+        <w:rPr>
+          <w:rFonts w:ascii="Calibri" w:eastAsia="Calibri" w:hAnsi="Calibri" w:cs="Calibri"/>
+        </w:rPr>
+        <w:t xml:space="preserve">, search &amp; book </w:t>
+      </w:r>
+      <w:r>
+        <w:rPr>
+          <w:rFonts w:ascii="Calibri" w:eastAsia="Calibri" w:hAnsi="Calibri" w:cs="Calibri"/>
+        </w:rPr>
+        <w:t>flights, hotels, and rental cars</w:t>
       </w:r>
     </w:p>
     <w:p>
@@ -899,7 +1077,110 @@
         <w:rPr>
           <w:rFonts w:ascii="Calibri" w:eastAsia="Calibri" w:hAnsi="Calibri" w:cs="Calibri"/>
         </w:rPr>
-        <w:t xml:space="preserve">Created test specifications and generated HTML reports in Cucumber; implemented step definitions using Ruby </w:t>
+        <w:t xml:space="preserve">Created test specs, </w:t>
+      </w:r>
+      <w:r>
+        <w:rPr>
+          <w:rFonts w:ascii="Calibri" w:eastAsia="Calibri" w:hAnsi="Calibri" w:cs="Calibri"/>
+        </w:rPr>
+        <w:t>generated HTML reports in Cucumber</w:t>
+      </w:r>
+      <w:r>
+        <w:rPr>
+          <w:rFonts w:ascii="Calibri" w:eastAsia="Calibri" w:hAnsi="Calibri" w:cs="Calibri"/>
+        </w:rPr>
+        <w:t>; wrote 50+ bug reports for errors found during manual testing of Spigit, Inc. Engage features</w:t>
+      </w:r>
+    </w:p>
+    <w:p>
+      <w:pPr>
+        <w:pStyle w:val="Body"/>
+        <w:rPr>
+          <w:rFonts w:ascii="Calibri" w:eastAsia="Calibri" w:hAnsi="Calibri" w:cs="Calibri"/>
+        </w:rPr>
+      </w:pPr>
+    </w:p>
+    <w:p>
+      <w:pPr>
+        <w:pStyle w:val="Body"/>
+        <w:rPr>
+          <w:rFonts w:ascii="Calibri" w:eastAsia="Calibri" w:hAnsi="Calibri" w:cs="Calibri"/>
+          <w:b/>
+        </w:rPr>
+      </w:pPr>
+      <w:r>
+        <w:rPr>
+          <w:rFonts w:ascii="Calibri" w:eastAsia="Calibri" w:hAnsi="Calibri" w:cs="Calibri"/>
+          <w:b/>
+        </w:rPr>
+        <w:t>FrackMan</w:t>
+      </w:r>
+      <w:r>
+        <w:rPr>
+          <w:rFonts w:ascii="Calibri" w:eastAsia="Calibri" w:hAnsi="Calibri" w:cs="Calibri"/>
+        </w:rPr>
+        <w:tab/>
+      </w:r>
+      <w:r>
+        <w:rPr>
+          <w:rFonts w:ascii="Calibri" w:eastAsia="Calibri" w:hAnsi="Calibri" w:cs="Calibri"/>
+        </w:rPr>
+        <w:tab/>
+      </w:r>
+      <w:r>
+        <w:rPr>
+          <w:rFonts w:ascii="Calibri" w:eastAsia="Calibri" w:hAnsi="Calibri" w:cs="Calibri"/>
+        </w:rPr>
+        <w:tab/>
+      </w:r>
+      <w:r>
+        <w:rPr>
+          <w:rFonts w:ascii="Calibri" w:eastAsia="Calibri" w:hAnsi="Calibri" w:cs="Calibri"/>
+        </w:rPr>
+        <w:tab/>
+      </w:r>
+      <w:r>
+        <w:rPr>
+          <w:rFonts w:ascii="Calibri" w:eastAsia="Calibri" w:hAnsi="Calibri" w:cs="Calibri"/>
+        </w:rPr>
+        <w:tab/>
+      </w:r>
+      <w:r>
+        <w:rPr>
+          <w:rFonts w:ascii="Calibri" w:eastAsia="Calibri" w:hAnsi="Calibri" w:cs="Calibri"/>
+        </w:rPr>
+        <w:tab/>
+      </w:r>
+      <w:r>
+        <w:rPr>
+          <w:rFonts w:ascii="Calibri" w:eastAsia="Calibri" w:hAnsi="Calibri" w:cs="Calibri"/>
+        </w:rPr>
+        <w:tab/>
+      </w:r>
+      <w:r>
+        <w:rPr>
+          <w:rFonts w:ascii="Calibri" w:eastAsia="Calibri" w:hAnsi="Calibri" w:cs="Calibri"/>
+        </w:rPr>
+        <w:tab/>
+      </w:r>
+      <w:r>
+        <w:rPr>
+          <w:rFonts w:ascii="Calibri" w:eastAsia="Calibri" w:hAnsi="Calibri" w:cs="Calibri"/>
+        </w:rPr>
+        <w:tab/>
+      </w:r>
+      <w:r>
+        <w:rPr>
+          <w:rFonts w:ascii="Calibri" w:eastAsia="Calibri" w:hAnsi="Calibri" w:cs="Calibri"/>
+        </w:rPr>
+        <w:tab/>
+      </w:r>
+      <w:r>
+        <w:rPr>
+          <w:rFonts w:ascii="Calibri" w:eastAsia="Calibri" w:hAnsi="Calibri" w:cs="Calibri"/>
+          <w:b/>
+        </w:rPr>
+        <w:t xml:space="preserve">        Feb. 2016</w:t>
       </w:r>
     </w:p>
     <w:p>
@@ -907,148 +1188,19 @@
         <w:pStyle w:val="Body"/>
         <w:numPr>
           <w:ilvl w:val="0"/>
-          <w:numId w:val="12"/>
+          <w:numId w:val="25"/>
         </w:numPr>
         <w:ind w:left="360"/>
         <w:rPr>
           <w:rFonts w:ascii="Calibri" w:eastAsia="Calibri" w:hAnsi="Calibri" w:cs="Calibri"/>
-        </w:rPr>
-      </w:pPr>
-      <w:r>
-        <w:rPr>
-          <w:rFonts w:ascii="Calibri" w:eastAsia="Calibri" w:hAnsi="Calibri" w:cs="Calibri"/>
-        </w:rPr>
-        <w:t>Wrote 50+ bug reports for errors found during manual testing of o</w:t>
-      </w:r>
-      <w:r>
-        <w:rPr>
-          <w:rFonts w:ascii="Calibri" w:eastAsia="Calibri" w:hAnsi="Calibri" w:cs="Calibri"/>
-        </w:rPr>
-        <w:t xml:space="preserve">ld </w:t>
-      </w:r>
-      <w:proofErr w:type="spellStart"/>
-      <w:r>
-        <w:rPr>
-          <w:rFonts w:ascii="Calibri" w:eastAsia="Calibri" w:hAnsi="Calibri" w:cs="Calibri"/>
-        </w:rPr>
-        <w:t>Spigit</w:t>
-      </w:r>
-      <w:proofErr w:type="spellEnd"/>
-      <w:r>
-        <w:rPr>
-          <w:rFonts w:ascii="Calibri" w:eastAsia="Calibri" w:hAnsi="Calibri" w:cs="Calibri"/>
-        </w:rPr>
-        <w:t xml:space="preserve">, Inc. Engage features (access provided by mentors) </w:t>
-      </w:r>
-    </w:p>
-    <w:p>
-      <w:pPr>
-        <w:rPr>
-          <w:rFonts w:ascii="Calibri" w:eastAsia="Calibri" w:hAnsi="Calibri" w:cs="Calibri"/>
-          <w:b/>
-        </w:rPr>
-      </w:pPr>
-    </w:p>
-    <w:p>
-      <w:pPr>
-        <w:rPr>
-          <w:rFonts w:ascii="Calibri" w:eastAsia="Calibri" w:hAnsi="Calibri" w:cs="Calibri"/>
-          <w:b/>
-        </w:rPr>
-      </w:pPr>
-      <w:proofErr w:type="spellStart"/>
-      <w:r>
-        <w:rPr>
-          <w:rFonts w:ascii="Calibri" w:eastAsia="Calibri" w:hAnsi="Calibri" w:cs="Calibri"/>
-          <w:b/>
-        </w:rPr>
-        <w:t>FrackMan</w:t>
-      </w:r>
-      <w:proofErr w:type="spellEnd"/>
-      <w:r>
-        <w:rPr>
-          <w:rFonts w:ascii="Calibri" w:eastAsia="Calibri" w:hAnsi="Calibri" w:cs="Calibri"/>
-          <w:b/>
-        </w:rPr>
-        <w:tab/>
-      </w:r>
-      <w:r>
-        <w:rPr>
-          <w:rFonts w:ascii="Calibri" w:eastAsia="Calibri" w:hAnsi="Calibri" w:cs="Calibri"/>
-          <w:b/>
-        </w:rPr>
-        <w:tab/>
-      </w:r>
-      <w:r>
-        <w:rPr>
-          <w:rFonts w:ascii="Calibri" w:eastAsia="Calibri" w:hAnsi="Calibri" w:cs="Calibri"/>
-          <w:b/>
-        </w:rPr>
-        <w:tab/>
-      </w:r>
-      <w:r>
-        <w:rPr>
-          <w:rFonts w:ascii="Calibri" w:eastAsia="Calibri" w:hAnsi="Calibri" w:cs="Calibri"/>
-          <w:b/>
-        </w:rPr>
-        <w:tab/>
-      </w:r>
-      <w:r>
-        <w:rPr>
-          <w:rFonts w:ascii="Calibri" w:eastAsia="Calibri" w:hAnsi="Calibri" w:cs="Calibri"/>
-          <w:b/>
-        </w:rPr>
-        <w:tab/>
-      </w:r>
-      <w:r>
-        <w:rPr>
-          <w:rFonts w:ascii="Calibri" w:eastAsia="Calibri" w:hAnsi="Calibri" w:cs="Calibri"/>
-          <w:b/>
-        </w:rPr>
-        <w:tab/>
-      </w:r>
-      <w:r>
-        <w:rPr>
-          <w:rFonts w:ascii="Calibri" w:eastAsia="Calibri" w:hAnsi="Calibri" w:cs="Calibri"/>
-          <w:b/>
-        </w:rPr>
-        <w:tab/>
-      </w:r>
-      <w:r>
-        <w:rPr>
-          <w:rFonts w:ascii="Calibri" w:eastAsia="Calibri" w:hAnsi="Calibri" w:cs="Calibri"/>
-          <w:b/>
-        </w:rPr>
-        <w:tab/>
-      </w:r>
-      <w:r>
-        <w:rPr>
-          <w:rFonts w:ascii="Calibri" w:eastAsia="Calibri" w:hAnsi="Calibri" w:cs="Calibri"/>
-          <w:b/>
-        </w:rPr>
-        <w:t xml:space="preserve">             </w:t>
-      </w:r>
-      <w:r>
-        <w:rPr>
-          <w:rFonts w:ascii="Calibri" w:eastAsia="Calibri" w:hAnsi="Calibri" w:cs="Calibri"/>
-          <w:b/>
-        </w:rPr>
-        <w:tab/>
-        <w:t xml:space="preserve">                     </w:t>
-      </w:r>
-      <w:r>
-        <w:rPr>
-          <w:rFonts w:ascii="Calibri" w:eastAsia="Calibri" w:hAnsi="Calibri" w:cs="Calibri"/>
-          <w:b/>
-        </w:rPr>
-        <w:t>Feb</w:t>
-      </w:r>
-      <w:r>
-        <w:rPr>
-          <w:rFonts w:ascii="Calibri" w:eastAsia="Calibri" w:hAnsi="Calibri" w:cs="Calibri"/>
-          <w:b/>
-        </w:rPr>
-        <w:t>. 2016</w:t>
+          <w:b/>
+        </w:rPr>
+      </w:pPr>
+      <w:r>
+        <w:rPr>
+          <w:rFonts w:ascii="Calibri" w:eastAsia="Calibri" w:hAnsi="Calibri" w:cs="Calibri"/>
+        </w:rPr>
+        <w:t>C++ desktop game where player collects goodies while avoiding attackers and evil objects</w:t>
       </w:r>
     </w:p>
     <w:p>
@@ -1056,7 +1208,7 @@
         <w:pStyle w:val="Body"/>
         <w:numPr>
           <w:ilvl w:val="0"/>
-          <w:numId w:val="12"/>
+          <w:numId w:val="24"/>
         </w:numPr>
         <w:ind w:left="360"/>
         <w:rPr>
@@ -1067,57 +1219,19 @@
         <w:rPr>
           <w:rFonts w:ascii="Calibri" w:eastAsia="Calibri" w:hAnsi="Calibri" w:cs="Calibri"/>
         </w:rPr>
-        <w:t>Summary</w:t>
-      </w:r>
-      <w:r>
-        <w:rPr>
-          <w:rFonts w:ascii="Calibri" w:eastAsia="Calibri" w:hAnsi="Calibri" w:cs="Calibri"/>
-        </w:rPr>
-        <w:t>: player navigates and collects items in an oil field while trying to escape attackers</w:t>
-      </w:r>
-    </w:p>
-    <w:p>
-      <w:pPr>
-        <w:pStyle w:val="Body"/>
-        <w:numPr>
-          <w:ilvl w:val="0"/>
-          <w:numId w:val="12"/>
-        </w:numPr>
-        <w:ind w:left="360"/>
-        <w:rPr>
-          <w:rFonts w:ascii="Calibri" w:eastAsia="Calibri" w:hAnsi="Calibri" w:cs="Calibri"/>
-        </w:rPr>
-      </w:pPr>
-      <w:r>
-        <w:rPr>
-          <w:rFonts w:ascii="Calibri" w:eastAsia="Calibri" w:hAnsi="Calibri" w:cs="Calibri"/>
-        </w:rPr>
-        <w:t>Implemented main functionalities of video ga</w:t>
-      </w:r>
-      <w:r>
-        <w:rPr>
-          <w:rFonts w:ascii="Calibri" w:eastAsia="Calibri" w:hAnsi="Calibri" w:cs="Calibri"/>
-        </w:rPr>
-        <w:t>me in C++, given base code for graphics</w:t>
-      </w:r>
-    </w:p>
-    <w:p>
-      <w:pPr>
-        <w:pStyle w:val="Body"/>
-        <w:numPr>
-          <w:ilvl w:val="0"/>
-          <w:numId w:val="12"/>
-        </w:numPr>
-        <w:ind w:left="360"/>
-        <w:rPr>
-          <w:rFonts w:ascii="Calibri" w:eastAsia="Calibri" w:hAnsi="Calibri" w:cs="Calibri"/>
-        </w:rPr>
-      </w:pPr>
-      <w:r>
-        <w:rPr>
-          <w:rFonts w:ascii="Calibri" w:eastAsia="Calibri" w:hAnsi="Calibri" w:cs="Calibri"/>
-        </w:rPr>
-        <w:t>Utilized concept of inheritance and base/derived classes for object-player interaction</w:t>
+        <w:t xml:space="preserve">Utilized object-oriented </w:t>
+      </w:r>
+      <w:r>
+        <w:rPr>
+          <w:rFonts w:ascii="Calibri" w:eastAsia="Calibri" w:hAnsi="Calibri" w:cs="Calibri"/>
+        </w:rPr>
+        <w:t>concepts of inheritance, polymorphism, and class structure.</w:t>
+      </w:r>
+      <w:r>
+        <w:rPr>
+          <w:rFonts w:ascii="Calibri" w:eastAsia="Calibri" w:hAnsi="Calibri" w:cs="Calibri"/>
+        </w:rPr>
+        <w:t xml:space="preserve"> </w:t>
       </w:r>
     </w:p>
     <w:p>
@@ -1157,6 +1271,7 @@
         <w:pStyle w:val="Body"/>
         <w:rPr>
           <w:rFonts w:ascii="Calibri" w:eastAsia="Calibri" w:hAnsi="Calibri" w:cs="Calibri"/>
+          <w:b/>
         </w:rPr>
       </w:pPr>
       <w:r>
@@ -1170,79 +1285,64 @@
         <w:rPr>
           <w:rFonts w:ascii="Calibri" w:eastAsia="Calibri" w:hAnsi="Calibri" w:cs="Calibri"/>
         </w:rPr>
-        <w:t xml:space="preserve">: </w:t>
+        <w:t>:</w:t>
+      </w:r>
+      <w:r>
+        <w:rPr>
+          <w:rFonts w:ascii="Calibri" w:eastAsia="Calibri" w:hAnsi="Calibri" w:cs="Calibri"/>
+          <w:b/>
+        </w:rPr>
+        <w:t xml:space="preserve"> </w:t>
       </w:r>
       <w:r>
         <w:rPr>
           <w:rFonts w:ascii="Calibri" w:eastAsia="Calibri" w:hAnsi="Calibri" w:cs="Calibri"/>
           <w:i/>
-        </w:rPr>
-        <w:t>Women Advancing T</w:t>
+          <w:sz w:val="22"/>
+          <w:szCs w:val="22"/>
+        </w:rPr>
+        <w:t>MentorSEAS</w:t>
       </w:r>
       <w:r>
         <w:rPr>
           <w:rFonts w:ascii="Calibri" w:eastAsia="Calibri" w:hAnsi="Calibri" w:cs="Calibri"/>
           <w:i/>
-        </w:rPr>
-        <w:t>ech</w:t>
+          <w:sz w:val="22"/>
+          <w:szCs w:val="22"/>
+        </w:rPr>
+        <w:t>, Women Advancing Tech through Teamwor</w:t>
       </w:r>
       <w:r>
         <w:rPr>
           <w:rFonts w:ascii="Calibri" w:eastAsia="Calibri" w:hAnsi="Calibri" w:cs="Calibri"/>
           <w:i/>
-        </w:rPr>
-        <w:t xml:space="preserve"> through Te</w:t>
-      </w:r>
-      <w:r>
-        <w:rPr>
-          <w:rFonts w:ascii="Calibri" w:eastAsia="Calibri" w:hAnsi="Calibri" w:cs="Calibri"/>
-          <w:i/>
-        </w:rPr>
-        <w:t>amwork</w:t>
-      </w:r>
-      <w:r>
-        <w:rPr>
-          <w:rFonts w:ascii="Calibri" w:eastAsia="Calibri" w:hAnsi="Calibri" w:cs="Calibri"/>
-          <w:i/>
-        </w:rPr>
-        <w:t xml:space="preserve"> (</w:t>
-      </w:r>
-      <w:proofErr w:type="gramStart"/>
-      <w:r>
-        <w:rPr>
-          <w:rFonts w:ascii="Calibri" w:eastAsia="Calibri" w:hAnsi="Calibri" w:cs="Calibri"/>
-          <w:i/>
-        </w:rPr>
-        <w:t>WATT)</w:t>
-      </w:r>
-      <w:r>
-        <w:rPr>
-          <w:rFonts w:ascii="Calibri" w:eastAsia="Calibri" w:hAnsi="Calibri" w:cs="Calibri"/>
-          <w:b/>
-        </w:rPr>
-        <w:t xml:space="preserve">   </w:t>
-      </w:r>
-      <w:proofErr w:type="gramEnd"/>
-      <w:r>
-        <w:rPr>
-          <w:rFonts w:ascii="Calibri" w:eastAsia="Calibri" w:hAnsi="Calibri" w:cs="Calibri"/>
-          <w:b/>
-        </w:rPr>
-        <w:t xml:space="preserve">             </w:t>
-      </w:r>
-      <w:r>
-        <w:rPr>
-          <w:rFonts w:ascii="Calibri" w:eastAsia="Calibri" w:hAnsi="Calibri" w:cs="Calibri"/>
-          <w:b/>
-        </w:rPr>
-        <w:t xml:space="preserve">May 2016 – </w:t>
-      </w:r>
-      <w:r>
-        <w:rPr>
-          <w:rFonts w:ascii="Calibri" w:eastAsia="Calibri" w:hAnsi="Calibri" w:cs="Calibri"/>
-          <w:b/>
-        </w:rPr>
-        <w:t>pres.</w:t>
+          <w:sz w:val="22"/>
+          <w:szCs w:val="22"/>
+        </w:rPr>
+        <w:t>k</w:t>
+      </w:r>
+      <w:r>
+        <w:rPr>
+          <w:rFonts w:ascii="Calibri" w:eastAsia="Calibri" w:hAnsi="Calibri" w:cs="Calibri"/>
+          <w:b/>
+          <w:sz w:val="22"/>
+          <w:szCs w:val="22"/>
+        </w:rPr>
+        <w:t xml:space="preserve">         </w:t>
+      </w:r>
+      <w:r>
+        <w:rPr>
+          <w:rFonts w:ascii="Calibri" w:eastAsia="Calibri" w:hAnsi="Calibri" w:cs="Calibri"/>
+          <w:b/>
+        </w:rPr>
+        <w:t xml:space="preserve">Sept. 2016 – </w:t>
+      </w:r>
+      <w:r>
+        <w:rPr>
+          <w:rFonts w:ascii="Calibri" w:eastAsia="Calibri" w:hAnsi="Calibri" w:cs="Calibri"/>
+          <w:b/>
+        </w:rPr>
+        <w:t>present</w:t>
       </w:r>
     </w:p>
     <w:p>
@@ -1251,21 +1351,56 @@
         <w:rPr>
           <w:rFonts w:ascii="Calibri" w:eastAsia="Calibri" w:hAnsi="Calibri" w:cs="Calibri"/>
           <w:b/>
+        </w:rPr>
+      </w:pPr>
+      <w:r>
+        <w:rPr>
+          <w:rFonts w:ascii="Calibri" w:eastAsia="Calibri" w:hAnsi="Calibri" w:cs="Calibri"/>
+          <w:b/>
+        </w:rPr>
+        <w:t>Moraler Relations &amp; Internal Committee</w:t>
+      </w:r>
+      <w:r>
+        <w:rPr>
+          <w:rFonts w:ascii="Calibri" w:eastAsia="Calibri" w:hAnsi="Calibri" w:cs="Calibri"/>
+        </w:rPr>
+        <w:t xml:space="preserve">: </w:t>
+      </w:r>
+      <w:r>
+        <w:rPr>
+          <w:rFonts w:ascii="Calibri" w:eastAsia="Calibri" w:hAnsi="Calibri" w:cs="Calibri"/>
           <w:i/>
         </w:rPr>
-      </w:pPr>
-      <w:r>
-        <w:rPr>
-          <w:rFonts w:ascii="Calibri" w:eastAsia="Calibri" w:hAnsi="Calibri" w:cs="Calibri"/>
-          <w:b/>
-        </w:rPr>
-        <w:t>Student Mentor</w:t>
-      </w:r>
-      <w:r>
-        <w:rPr>
-          <w:rFonts w:ascii="Calibri" w:eastAsia="Calibri" w:hAnsi="Calibri" w:cs="Calibri"/>
-        </w:rPr>
-        <w:t>:</w:t>
+        <w:t>Pediatric AIDS Coalition</w:t>
+      </w:r>
+      <w:r>
+        <w:rPr>
+          <w:rFonts w:ascii="Calibri" w:eastAsia="Calibri" w:hAnsi="Calibri" w:cs="Calibri"/>
+          <w:i/>
+        </w:rPr>
+        <w:t xml:space="preserve">  </w:t>
+      </w:r>
+      <w:r>
+        <w:rPr>
+          <w:rFonts w:ascii="Calibri" w:eastAsia="Calibri" w:hAnsi="Calibri" w:cs="Calibri"/>
+          <w:i/>
+        </w:rPr>
+        <w:tab/>
+        <w:t xml:space="preserve">  </w:t>
+      </w:r>
+      <w:r>
+        <w:rPr>
+          <w:rFonts w:ascii="Calibri" w:eastAsia="Calibri" w:hAnsi="Calibri" w:cs="Calibri"/>
+          <w:b/>
+        </w:rPr>
+        <w:t>Sept</w:t>
+      </w:r>
+      <w:r>
+        <w:rPr>
+          <w:rFonts w:ascii="Calibri" w:eastAsia="Calibri" w:hAnsi="Calibri" w:cs="Calibri"/>
+          <w:b/>
+        </w:rPr>
+        <w:t>. 2016 – present</w:t>
       </w:r>
       <w:r>
         <w:rPr>
@@ -1273,87 +1408,6 @@
           <w:b/>
         </w:rPr>
         <w:t xml:space="preserve"> </w:t>
-      </w:r>
-      <w:proofErr w:type="spellStart"/>
-      <w:r>
-        <w:rPr>
-          <w:rFonts w:ascii="Calibri" w:eastAsia="Calibri" w:hAnsi="Calibri" w:cs="Calibri"/>
-          <w:i/>
-        </w:rPr>
-        <w:t>MentorSEAS</w:t>
-      </w:r>
-      <w:proofErr w:type="spellEnd"/>
-      <w:r>
-        <w:rPr>
-          <w:rFonts w:ascii="Calibri" w:eastAsia="Calibri" w:hAnsi="Calibri" w:cs="Calibri"/>
-          <w:i/>
-        </w:rPr>
-        <w:tab/>
-      </w:r>
-      <w:r>
-        <w:rPr>
-          <w:rFonts w:ascii="Calibri" w:eastAsia="Calibri" w:hAnsi="Calibri" w:cs="Calibri"/>
-          <w:i/>
-        </w:rPr>
-        <w:tab/>
-      </w:r>
-      <w:r>
-        <w:rPr>
-          <w:rFonts w:ascii="Calibri" w:eastAsia="Calibri" w:hAnsi="Calibri" w:cs="Calibri"/>
-          <w:i/>
-        </w:rPr>
-        <w:tab/>
-      </w:r>
-      <w:r>
-        <w:rPr>
-          <w:rFonts w:ascii="Calibri" w:eastAsia="Calibri" w:hAnsi="Calibri" w:cs="Calibri"/>
-          <w:i/>
-        </w:rPr>
-        <w:tab/>
-      </w:r>
-      <w:r>
-        <w:rPr>
-          <w:rFonts w:ascii="Calibri" w:eastAsia="Calibri" w:hAnsi="Calibri" w:cs="Calibri"/>
-          <w:i/>
-        </w:rPr>
-        <w:tab/>
-      </w:r>
-      <w:r>
-        <w:rPr>
-          <w:rFonts w:ascii="Calibri" w:eastAsia="Calibri" w:hAnsi="Calibri" w:cs="Calibri"/>
-          <w:i/>
-        </w:rPr>
-        <w:tab/>
-      </w:r>
-      <w:r>
-        <w:rPr>
-          <w:rFonts w:ascii="Calibri" w:eastAsia="Calibri" w:hAnsi="Calibri" w:cs="Calibri"/>
-          <w:b/>
-          <w:i/>
-        </w:rPr>
-        <w:t xml:space="preserve">      </w:t>
-      </w:r>
-      <w:r>
-        <w:rPr>
-          <w:rFonts w:ascii="Calibri" w:eastAsia="Calibri" w:hAnsi="Calibri" w:cs="Calibri"/>
-          <w:b/>
-          <w:i/>
-        </w:rPr>
-        <w:t xml:space="preserve"> </w:t>
-      </w:r>
-      <w:r>
-        <w:rPr>
-          <w:rFonts w:ascii="Calibri" w:eastAsia="Calibri" w:hAnsi="Calibri" w:cs="Calibri"/>
-          <w:b/>
-        </w:rPr>
-        <w:t xml:space="preserve">Sept. 2016 – </w:t>
-      </w:r>
-      <w:r>
-        <w:rPr>
-          <w:rFonts w:ascii="Calibri" w:eastAsia="Calibri" w:hAnsi="Calibri" w:cs="Calibri"/>
-          <w:b/>
-        </w:rPr>
-        <w:t>pres.</w:t>
       </w:r>
     </w:p>
     <w:p>
@@ -1395,6 +1449,13 @@
           <w:rFonts w:ascii="Calibri" w:eastAsia="Calibri" w:hAnsi="Calibri" w:cs="Calibri"/>
           <w:i/>
         </w:rPr>
+        <w:t xml:space="preserve"> (Jewish Life on Campus)</w:t>
+      </w:r>
+      <w:r>
+        <w:rPr>
+          <w:rFonts w:ascii="Calibri" w:eastAsia="Calibri" w:hAnsi="Calibri" w:cs="Calibri"/>
+          <w:i/>
+        </w:rPr>
         <w:tab/>
       </w:r>
       <w:r>
@@ -1409,36 +1470,8 @@
           <w:rFonts w:ascii="Calibri" w:eastAsia="Calibri" w:hAnsi="Calibri" w:cs="Calibri"/>
           <w:b/>
         </w:rPr>
-        <w:t xml:space="preserve"> </w:t>
-      </w:r>
-      <w:r>
-        <w:rPr>
-          <w:rFonts w:ascii="Calibri" w:eastAsia="Calibri" w:hAnsi="Calibri" w:cs="Calibri"/>
-          <w:b/>
-        </w:rPr>
         <w:tab/>
-      </w:r>
-      <w:r>
-        <w:rPr>
-          <w:rFonts w:ascii="Calibri" w:eastAsia="Calibri" w:hAnsi="Calibri" w:cs="Calibri"/>
-          <w:b/>
-        </w:rPr>
-        <w:tab/>
-      </w:r>
-      <w:r>
-        <w:rPr>
-          <w:rFonts w:ascii="Calibri" w:eastAsia="Calibri" w:hAnsi="Calibri" w:cs="Calibri"/>
-          <w:b/>
-        </w:rPr>
-        <w:tab/>
-      </w:r>
-      <w:r>
-        <w:rPr>
-          <w:rFonts w:ascii="Calibri" w:eastAsia="Calibri" w:hAnsi="Calibri" w:cs="Calibri"/>
-          <w:b/>
-        </w:rPr>
-        <w:tab/>
-        <w:t xml:space="preserve">                     </w:t>
+        <w:t xml:space="preserve">                </w:t>
       </w:r>
       <w:r>
         <w:rPr>
@@ -1452,7 +1485,14 @@
           <w:rFonts w:ascii="Calibri" w:eastAsia="Calibri" w:hAnsi="Calibri" w:cs="Calibri"/>
           <w:b/>
         </w:rPr>
-        <w:t>pres.</w:t>
+        <w:t>pres</w:t>
+      </w:r>
+      <w:r>
+        <w:rPr>
+          <w:rFonts w:ascii="Calibri" w:eastAsia="Calibri" w:hAnsi="Calibri" w:cs="Calibri"/>
+          <w:b/>
+        </w:rPr>
+        <w:t>ent</w:t>
       </w:r>
       <w:r>
         <w:rPr>
@@ -1464,62 +1504,79 @@
     <w:p>
       <w:pPr>
         <w:pStyle w:val="Body"/>
-        <w:numPr>
-          <w:ilvl w:val="1"/>
-          <w:numId w:val="15"/>
-        </w:numPr>
-        <w:ind w:left="360"/>
-        <w:rPr>
-          <w:rFonts w:ascii="Calibri" w:eastAsia="Calibri" w:hAnsi="Calibri" w:cs="Calibri"/>
-        </w:rPr>
-      </w:pPr>
-      <w:r>
-        <w:rPr>
-          <w:rFonts w:ascii="Calibri" w:eastAsia="Calibri" w:hAnsi="Calibri" w:cs="Calibri"/>
-        </w:rPr>
-        <w:t xml:space="preserve">Build </w:t>
-      </w:r>
-      <w:r>
-        <w:rPr>
-          <w:rFonts w:ascii="Calibri" w:eastAsia="Calibri" w:hAnsi="Calibri" w:cs="Calibri"/>
-        </w:rPr>
-        <w:t xml:space="preserve">relationships with </w:t>
-      </w:r>
-      <w:r>
-        <w:rPr>
-          <w:rFonts w:ascii="Calibri" w:eastAsia="Calibri" w:hAnsi="Calibri" w:cs="Calibri"/>
-        </w:rPr>
-        <w:t xml:space="preserve">30-40 </w:t>
-      </w:r>
-      <w:r>
-        <w:rPr>
-          <w:rFonts w:ascii="Calibri" w:eastAsia="Calibri" w:hAnsi="Calibri" w:cs="Calibri"/>
-        </w:rPr>
-        <w:t>students</w:t>
-      </w:r>
-      <w:r>
-        <w:rPr>
-          <w:rFonts w:ascii="Calibri" w:eastAsia="Calibri" w:hAnsi="Calibri" w:cs="Calibri"/>
-        </w:rPr>
-        <w:t xml:space="preserve"> per quarter</w:t>
-      </w:r>
-      <w:r>
-        <w:rPr>
-          <w:rFonts w:ascii="Calibri" w:eastAsia="Calibri" w:hAnsi="Calibri" w:cs="Calibri"/>
-        </w:rPr>
-        <w:t xml:space="preserve"> to </w:t>
-      </w:r>
-      <w:r>
-        <w:rPr>
-          <w:rFonts w:ascii="Calibri" w:eastAsia="Calibri" w:hAnsi="Calibri" w:cs="Calibri"/>
-        </w:rPr>
-        <w:t>involve</w:t>
-      </w:r>
-      <w:r>
-        <w:rPr>
-          <w:rFonts w:ascii="Calibri" w:eastAsia="Calibri" w:hAnsi="Calibri" w:cs="Calibri"/>
-        </w:rPr>
-        <w:t xml:space="preserve"> them in campus Jewish life</w:t>
+        <w:rPr>
+          <w:rFonts w:ascii="Calibri" w:eastAsia="Calibri" w:hAnsi="Calibri" w:cs="Calibri"/>
+          <w:b/>
+        </w:rPr>
+      </w:pPr>
+      <w:r>
+        <w:rPr>
+          <w:rFonts w:ascii="Calibri" w:eastAsia="Calibri" w:hAnsi="Calibri" w:cs="Calibri"/>
+          <w:b/>
+        </w:rPr>
+        <w:t>Co-Captain, Travel Coordinator</w:t>
+      </w:r>
+      <w:r>
+        <w:rPr>
+          <w:rFonts w:ascii="Calibri" w:eastAsia="Calibri" w:hAnsi="Calibri" w:cs="Calibri"/>
+          <w:b/>
+        </w:rPr>
+        <w:t xml:space="preserve">, </w:t>
+      </w:r>
+      <w:r>
+        <w:rPr>
+          <w:rFonts w:ascii="Calibri" w:eastAsia="Calibri" w:hAnsi="Calibri" w:cs="Calibri"/>
+          <w:b/>
+        </w:rPr>
+        <w:t>Goalkeeper</w:t>
+      </w:r>
+      <w:r>
+        <w:rPr>
+          <w:rFonts w:ascii="Calibri" w:eastAsia="Calibri" w:hAnsi="Calibri" w:cs="Calibri"/>
+        </w:rPr>
+        <w:t>:</w:t>
+      </w:r>
+      <w:r>
+        <w:rPr>
+          <w:rFonts w:ascii="Calibri" w:eastAsia="Calibri" w:hAnsi="Calibri" w:cs="Calibri"/>
+          <w:b/>
+        </w:rPr>
+        <w:t xml:space="preserve"> </w:t>
+      </w:r>
+      <w:r>
+        <w:rPr>
+          <w:rFonts w:ascii="Calibri" w:eastAsia="Calibri" w:hAnsi="Calibri" w:cs="Calibri"/>
+          <w:i/>
+        </w:rPr>
+        <w:t xml:space="preserve">UCLA Women’s Club Soccer  </w:t>
+      </w:r>
+      <w:r>
+        <w:rPr>
+          <w:rFonts w:ascii="Calibri" w:eastAsia="Calibri" w:hAnsi="Calibri" w:cs="Calibri"/>
+          <w:i/>
+        </w:rPr>
+        <w:t xml:space="preserve"> </w:t>
+      </w:r>
+      <w:r>
+        <w:rPr>
+          <w:rFonts w:ascii="Calibri" w:eastAsia="Calibri" w:hAnsi="Calibri" w:cs="Calibri"/>
+          <w:b/>
+        </w:rPr>
+        <w:t xml:space="preserve">Sept. 2015 – </w:t>
+      </w:r>
+      <w:r>
+        <w:rPr>
+          <w:rFonts w:ascii="Calibri" w:eastAsia="Calibri" w:hAnsi="Calibri" w:cs="Calibri"/>
+          <w:b/>
+        </w:rPr>
+        <w:t>pres</w:t>
+      </w:r>
+      <w:r>
+        <w:rPr>
+          <w:rFonts w:ascii="Calibri" w:eastAsia="Calibri" w:hAnsi="Calibri" w:cs="Calibri"/>
+          <w:b/>
+        </w:rPr>
+        <w:t>ent</w:t>
       </w:r>
     </w:p>
     <w:p>
@@ -1527,187 +1584,6 @@
         <w:pStyle w:val="Body"/>
         <w:rPr>
           <w:rFonts w:ascii="Calibri" w:eastAsia="Calibri" w:hAnsi="Calibri" w:cs="Calibri"/>
-          <w:b/>
-        </w:rPr>
-      </w:pPr>
-      <w:proofErr w:type="spellStart"/>
-      <w:r>
-        <w:rPr>
-          <w:rFonts w:ascii="Calibri" w:eastAsia="Calibri" w:hAnsi="Calibri" w:cs="Calibri"/>
-          <w:b/>
-        </w:rPr>
-        <w:t>Moraler</w:t>
-      </w:r>
-      <w:proofErr w:type="spellEnd"/>
-      <w:r>
-        <w:rPr>
-          <w:rFonts w:ascii="Calibri" w:eastAsia="Calibri" w:hAnsi="Calibri" w:cs="Calibri"/>
-          <w:b/>
-        </w:rPr>
-        <w:t xml:space="preserve"> Relations &amp; Internal Committee</w:t>
-      </w:r>
-      <w:r>
-        <w:rPr>
-          <w:rFonts w:ascii="Calibri" w:eastAsia="Calibri" w:hAnsi="Calibri" w:cs="Calibri"/>
-        </w:rPr>
-        <w:t xml:space="preserve">: </w:t>
-      </w:r>
-      <w:r>
-        <w:rPr>
-          <w:rFonts w:ascii="Calibri" w:eastAsia="Calibri" w:hAnsi="Calibri" w:cs="Calibri"/>
-          <w:i/>
-        </w:rPr>
-        <w:t>Pediatric AIDS Coalitio</w:t>
-      </w:r>
-      <w:r>
-        <w:rPr>
-          <w:rFonts w:ascii="Calibri" w:eastAsia="Calibri" w:hAnsi="Calibri" w:cs="Calibri"/>
-          <w:i/>
-        </w:rPr>
-        <w:t>n (PAC)</w:t>
-      </w:r>
-      <w:r>
-        <w:rPr>
-          <w:rFonts w:ascii="Calibri" w:eastAsia="Calibri" w:hAnsi="Calibri" w:cs="Calibri"/>
-          <w:i/>
-        </w:rPr>
-        <w:tab/>
-        <w:t xml:space="preserve">        </w:t>
-      </w:r>
-      <w:r>
-        <w:rPr>
-          <w:rFonts w:ascii="Calibri" w:eastAsia="Calibri" w:hAnsi="Calibri" w:cs="Calibri"/>
-          <w:b/>
-        </w:rPr>
-        <w:t xml:space="preserve">Oct. 2016 – pres. </w:t>
-      </w:r>
-    </w:p>
-    <w:p>
-      <w:pPr>
-        <w:pStyle w:val="Body"/>
-        <w:numPr>
-          <w:ilvl w:val="1"/>
-          <w:numId w:val="15"/>
-        </w:numPr>
-        <w:ind w:left="360"/>
-        <w:rPr>
-          <w:rFonts w:ascii="Calibri" w:eastAsia="Calibri" w:hAnsi="Calibri" w:cs="Calibri"/>
-          <w:b/>
-        </w:rPr>
-      </w:pPr>
-      <w:r>
-        <w:rPr>
-          <w:rFonts w:ascii="Calibri" w:eastAsia="Calibri" w:hAnsi="Calibri" w:cs="Calibri"/>
-        </w:rPr>
-        <w:t>Meet and recruit students for Dance Marathon; build strong community within PAC</w:t>
-      </w:r>
-    </w:p>
-    <w:p>
-      <w:pPr>
-        <w:pStyle w:val="Body"/>
-        <w:rPr>
-          <w:rFonts w:ascii="Calibri" w:eastAsia="Calibri" w:hAnsi="Calibri" w:cs="Calibri"/>
-          <w:b/>
-          <w:i/>
-        </w:rPr>
-      </w:pPr>
-      <w:r>
-        <w:rPr>
-          <w:rFonts w:ascii="Calibri" w:eastAsia="Calibri" w:hAnsi="Calibri" w:cs="Calibri"/>
-          <w:b/>
-        </w:rPr>
-        <w:t>Co-Captain, Travel Coordinator</w:t>
-      </w:r>
-      <w:r>
-        <w:rPr>
-          <w:rFonts w:ascii="Calibri" w:eastAsia="Calibri" w:hAnsi="Calibri" w:cs="Calibri"/>
-          <w:b/>
-        </w:rPr>
-        <w:t xml:space="preserve">, </w:t>
-      </w:r>
-      <w:r>
-        <w:rPr>
-          <w:rFonts w:ascii="Calibri" w:eastAsia="Calibri" w:hAnsi="Calibri" w:cs="Calibri"/>
-          <w:b/>
-        </w:rPr>
-        <w:t>Goalkeeper</w:t>
-      </w:r>
-      <w:r>
-        <w:rPr>
-          <w:rFonts w:ascii="Calibri" w:eastAsia="Calibri" w:hAnsi="Calibri" w:cs="Calibri"/>
-        </w:rPr>
-        <w:t>:</w:t>
-      </w:r>
-      <w:r>
-        <w:rPr>
-          <w:rFonts w:ascii="Calibri" w:eastAsia="Calibri" w:hAnsi="Calibri" w:cs="Calibri"/>
-          <w:b/>
-        </w:rPr>
-        <w:t xml:space="preserve"> </w:t>
-      </w:r>
-      <w:r>
-        <w:rPr>
-          <w:rFonts w:ascii="Calibri" w:eastAsia="Calibri" w:hAnsi="Calibri" w:cs="Calibri"/>
-          <w:i/>
-        </w:rPr>
-        <w:t xml:space="preserve">UCLA Women’s Club Soccer  </w:t>
-      </w:r>
-      <w:r>
-        <w:rPr>
-          <w:rFonts w:ascii="Calibri" w:eastAsia="Calibri" w:hAnsi="Calibri" w:cs="Calibri"/>
-          <w:i/>
-        </w:rPr>
-        <w:t xml:space="preserve">   </w:t>
-      </w:r>
-      <w:r>
-        <w:rPr>
-          <w:rFonts w:ascii="Calibri" w:eastAsia="Calibri" w:hAnsi="Calibri" w:cs="Calibri"/>
-          <w:i/>
-        </w:rPr>
-        <w:t xml:space="preserve"> </w:t>
-      </w:r>
-      <w:r>
-        <w:rPr>
-          <w:rFonts w:ascii="Calibri" w:eastAsia="Calibri" w:hAnsi="Calibri" w:cs="Calibri"/>
-          <w:i/>
-        </w:rPr>
-        <w:t xml:space="preserve"> </w:t>
-      </w:r>
-      <w:r>
-        <w:rPr>
-          <w:rFonts w:ascii="Calibri" w:eastAsia="Calibri" w:hAnsi="Calibri" w:cs="Calibri"/>
-          <w:i/>
-        </w:rPr>
-        <w:t xml:space="preserve"> </w:t>
-      </w:r>
-      <w:r>
-        <w:rPr>
-          <w:rFonts w:ascii="Calibri" w:eastAsia="Calibri" w:hAnsi="Calibri" w:cs="Calibri"/>
-          <w:b/>
-        </w:rPr>
-        <w:t xml:space="preserve">Sept. 2015 – </w:t>
-      </w:r>
-      <w:r>
-        <w:rPr>
-          <w:rFonts w:ascii="Calibri" w:eastAsia="Calibri" w:hAnsi="Calibri" w:cs="Calibri"/>
-          <w:b/>
-        </w:rPr>
-        <w:t>pres</w:t>
-      </w:r>
-      <w:r>
-        <w:rPr>
-          <w:rFonts w:ascii="Calibri" w:eastAsia="Calibri" w:hAnsi="Calibri" w:cs="Calibri"/>
-          <w:b/>
-          <w:i/>
-        </w:rPr>
-        <w:t>.</w:t>
-      </w:r>
-    </w:p>
-    <w:p>
-      <w:pPr>
-        <w:pStyle w:val="Body"/>
-        <w:rPr>
-          <w:rFonts w:ascii="Calibri" w:eastAsia="Calibri" w:hAnsi="Calibri" w:cs="Calibri"/>
         </w:rPr>
       </w:pPr>
       <w:r>
@@ -1782,7 +1658,7 @@
         <w:rPr>
           <w:rFonts w:ascii="Calibri" w:eastAsia="Calibri" w:hAnsi="Calibri" w:cs="Calibri"/>
         </w:rPr>
-        <w:t xml:space="preserve">             </w:t>
+        <w:t xml:space="preserve">        </w:t>
       </w:r>
       <w:r>
         <w:rPr>
@@ -1796,7 +1672,14 @@
           <w:rFonts w:ascii="Calibri" w:eastAsia="Calibri" w:hAnsi="Calibri" w:cs="Calibri"/>
           <w:b/>
         </w:rPr>
-        <w:t>pres.</w:t>
+        <w:t>pres</w:t>
+      </w:r>
+      <w:r>
+        <w:rPr>
+          <w:rFonts w:ascii="Calibri" w:eastAsia="Calibri" w:hAnsi="Calibri" w:cs="Calibri"/>
+          <w:b/>
+        </w:rPr>
+        <w:t>ent</w:t>
       </w:r>
       <w:r>
         <w:rPr>
@@ -1969,6 +1852,119 @@
     </w:lvl>
   </w:abstractNum>
   <w:abstractNum w:abstractNumId="1">
+    <w:nsid w:val="0DD84B0C"/>
+    <w:multiLevelType w:val="hybridMultilevel"/>
+    <w:tmpl w:val="C2BC375C"/>
+    <w:lvl w:ilvl="0" w:tplc="04090001">
+      <w:start w:val="1"/>
+      <w:numFmt w:val="bullet"/>
+      <w:lvlText w:val=""/>
+      <w:lvlJc w:val="left"/>
+      <w:pPr>
+        <w:ind w:left="720" w:hanging="360"/>
+      </w:pPr>
+      <w:rPr>
+        <w:rFonts w:ascii="Symbol" w:hAnsi="Symbol" w:hint="default"/>
+      </w:rPr>
+    </w:lvl>
+    <w:lvl w:ilvl="1" w:tplc="04090003" w:tentative="1">
+      <w:start w:val="1"/>
+      <w:numFmt w:val="bullet"/>
+      <w:lvlText w:val="o"/>
+      <w:lvlJc w:val="left"/>
+      <w:pPr>
+        <w:ind w:left="1440" w:hanging="360"/>
+      </w:pPr>
+      <w:rPr>
+        <w:rFonts w:ascii="Courier New" w:hAnsi="Courier New" w:cs="Courier New" w:hint="default"/>
+      </w:rPr>
+    </w:lvl>
+    <w:lvl w:ilvl="2" w:tplc="04090005" w:tentative="1">
+      <w:start w:val="1"/>
+      <w:numFmt w:val="bullet"/>
+      <w:lvlText w:val=""/>
+      <w:lvlJc w:val="left"/>
+      <w:pPr>
+        <w:ind w:left="2160" w:hanging="360"/>
+      </w:pPr>
+      <w:rPr>
+        <w:rFonts w:ascii="Wingdings" w:hAnsi="Wingdings" w:hint="default"/>
+      </w:rPr>
+    </w:lvl>
+    <w:lvl w:ilvl="3" w:tplc="04090001" w:tentative="1">
+      <w:start w:val="1"/>
+      <w:numFmt w:val="bullet"/>
+      <w:lvlText w:val=""/>
+      <w:lvlJc w:val="left"/>
+      <w:pPr>
+        <w:ind w:left="2880" w:hanging="360"/>
+      </w:pPr>
+      <w:rPr>
+        <w:rFonts w:ascii="Symbol" w:hAnsi="Symbol" w:hint="default"/>
+      </w:rPr>
+    </w:lvl>
+    <w:lvl w:ilvl="4" w:tplc="04090003" w:tentative="1">
+      <w:start w:val="1"/>
+      <w:numFmt w:val="bullet"/>
+      <w:lvlText w:val="o"/>
+      <w:lvlJc w:val="left"/>
+      <w:pPr>
+        <w:ind w:left="3600" w:hanging="360"/>
+      </w:pPr>
+      <w:rPr>
+        <w:rFonts w:ascii="Courier New" w:hAnsi="Courier New" w:cs="Courier New" w:hint="default"/>
+      </w:rPr>
+    </w:lvl>
+    <w:lvl w:ilvl="5" w:tplc="04090005" w:tentative="1">
+      <w:start w:val="1"/>
+      <w:numFmt w:val="bullet"/>
+      <w:lvlText w:val=""/>
+      <w:lvlJc w:val="left"/>
+      <w:pPr>
+        <w:ind w:left="4320" w:hanging="360"/>
+      </w:pPr>
+      <w:rPr>
+        <w:rFonts w:ascii="Wingdings" w:hAnsi="Wingdings" w:hint="default"/>
+      </w:rPr>
+    </w:lvl>
+    <w:lvl w:ilvl="6" w:tplc="04090001" w:tentative="1">
+      <w:start w:val="1"/>
+      <w:numFmt w:val="bullet"/>
+      <w:lvlText w:val=""/>
+      <w:lvlJc w:val="left"/>
+      <w:pPr>
+        <w:ind w:left="5040" w:hanging="360"/>
+      </w:pPr>
+      <w:rPr>
+        <w:rFonts w:ascii="Symbol" w:hAnsi="Symbol" w:hint="default"/>
+      </w:rPr>
+    </w:lvl>
+    <w:lvl w:ilvl="7" w:tplc="04090003" w:tentative="1">
+      <w:start w:val="1"/>
+      <w:numFmt w:val="bullet"/>
+      <w:lvlText w:val="o"/>
+      <w:lvlJc w:val="left"/>
+      <w:pPr>
+        <w:ind w:left="5760" w:hanging="360"/>
+      </w:pPr>
+      <w:rPr>
+        <w:rFonts w:ascii="Courier New" w:hAnsi="Courier New" w:cs="Courier New" w:hint="default"/>
+      </w:rPr>
+    </w:lvl>
+    <w:lvl w:ilvl="8" w:tplc="04090005" w:tentative="1">
+      <w:start w:val="1"/>
+      <w:numFmt w:val="bullet"/>
+      <w:lvlText w:val=""/>
+      <w:lvlJc w:val="left"/>
+      <w:pPr>
+        <w:ind w:left="6480" w:hanging="360"/>
+      </w:pPr>
+      <w:rPr>
+        <w:rFonts w:ascii="Wingdings" w:hAnsi="Wingdings" w:hint="default"/>
+      </w:rPr>
+    </w:lvl>
+  </w:abstractNum>
+  <w:abstractNum w:abstractNumId="2">
     <w:nsid w:val="0E8F263D"/>
     <w:multiLevelType w:val="hybridMultilevel"/>
     <w:tmpl w:val="34B8DD08"/>
@@ -2081,13 +2077,126 @@
       </w:rPr>
     </w:lvl>
   </w:abstractNum>
-  <w:abstractNum w:abstractNumId="2">
+  <w:abstractNum w:abstractNumId="3">
+    <w:nsid w:val="134A3EFD"/>
+    <w:multiLevelType w:val="hybridMultilevel"/>
+    <w:tmpl w:val="4068463E"/>
+    <w:lvl w:ilvl="0" w:tplc="04090001">
+      <w:start w:val="1"/>
+      <w:numFmt w:val="bullet"/>
+      <w:lvlText w:val=""/>
+      <w:lvlJc w:val="left"/>
+      <w:pPr>
+        <w:ind w:left="720" w:hanging="360"/>
+      </w:pPr>
+      <w:rPr>
+        <w:rFonts w:ascii="Symbol" w:hAnsi="Symbol" w:hint="default"/>
+      </w:rPr>
+    </w:lvl>
+    <w:lvl w:ilvl="1" w:tplc="04090003" w:tentative="1">
+      <w:start w:val="1"/>
+      <w:numFmt w:val="bullet"/>
+      <w:lvlText w:val="o"/>
+      <w:lvlJc w:val="left"/>
+      <w:pPr>
+        <w:ind w:left="1440" w:hanging="360"/>
+      </w:pPr>
+      <w:rPr>
+        <w:rFonts w:ascii="Courier New" w:hAnsi="Courier New" w:cs="Courier New" w:hint="default"/>
+      </w:rPr>
+    </w:lvl>
+    <w:lvl w:ilvl="2" w:tplc="04090005" w:tentative="1">
+      <w:start w:val="1"/>
+      <w:numFmt w:val="bullet"/>
+      <w:lvlText w:val=""/>
+      <w:lvlJc w:val="left"/>
+      <w:pPr>
+        <w:ind w:left="2160" w:hanging="360"/>
+      </w:pPr>
+      <w:rPr>
+        <w:rFonts w:ascii="Wingdings" w:hAnsi="Wingdings" w:hint="default"/>
+      </w:rPr>
+    </w:lvl>
+    <w:lvl w:ilvl="3" w:tplc="04090001" w:tentative="1">
+      <w:start w:val="1"/>
+      <w:numFmt w:val="bullet"/>
+      <w:lvlText w:val=""/>
+      <w:lvlJc w:val="left"/>
+      <w:pPr>
+        <w:ind w:left="2880" w:hanging="360"/>
+      </w:pPr>
+      <w:rPr>
+        <w:rFonts w:ascii="Symbol" w:hAnsi="Symbol" w:hint="default"/>
+      </w:rPr>
+    </w:lvl>
+    <w:lvl w:ilvl="4" w:tplc="04090003" w:tentative="1">
+      <w:start w:val="1"/>
+      <w:numFmt w:val="bullet"/>
+      <w:lvlText w:val="o"/>
+      <w:lvlJc w:val="left"/>
+      <w:pPr>
+        <w:ind w:left="3600" w:hanging="360"/>
+      </w:pPr>
+      <w:rPr>
+        <w:rFonts w:ascii="Courier New" w:hAnsi="Courier New" w:cs="Courier New" w:hint="default"/>
+      </w:rPr>
+    </w:lvl>
+    <w:lvl w:ilvl="5" w:tplc="04090005" w:tentative="1">
+      <w:start w:val="1"/>
+      <w:numFmt w:val="bullet"/>
+      <w:lvlText w:val=""/>
+      <w:lvlJc w:val="left"/>
+      <w:pPr>
+        <w:ind w:left="4320" w:hanging="360"/>
+      </w:pPr>
+      <w:rPr>
+        <w:rFonts w:ascii="Wingdings" w:hAnsi="Wingdings" w:hint="default"/>
+      </w:rPr>
+    </w:lvl>
+    <w:lvl w:ilvl="6" w:tplc="04090001" w:tentative="1">
+      <w:start w:val="1"/>
+      <w:numFmt w:val="bullet"/>
+      <w:lvlText w:val=""/>
+      <w:lvlJc w:val="left"/>
+      <w:pPr>
+        <w:ind w:left="5040" w:hanging="360"/>
+      </w:pPr>
+      <w:rPr>
+        <w:rFonts w:ascii="Symbol" w:hAnsi="Symbol" w:hint="default"/>
+      </w:rPr>
+    </w:lvl>
+    <w:lvl w:ilvl="7" w:tplc="04090003" w:tentative="1">
+      <w:start w:val="1"/>
+      <w:numFmt w:val="bullet"/>
+      <w:lvlText w:val="o"/>
+      <w:lvlJc w:val="left"/>
+      <w:pPr>
+        <w:ind w:left="5760" w:hanging="360"/>
+      </w:pPr>
+      <w:rPr>
+        <w:rFonts w:ascii="Courier New" w:hAnsi="Courier New" w:cs="Courier New" w:hint="default"/>
+      </w:rPr>
+    </w:lvl>
+    <w:lvl w:ilvl="8" w:tplc="04090005" w:tentative="1">
+      <w:start w:val="1"/>
+      <w:numFmt w:val="bullet"/>
+      <w:lvlText w:val=""/>
+      <w:lvlJc w:val="left"/>
+      <w:pPr>
+        <w:ind w:left="6480" w:hanging="360"/>
+      </w:pPr>
+      <w:rPr>
+        <w:rFonts w:ascii="Wingdings" w:hAnsi="Wingdings" w:hint="default"/>
+      </w:rPr>
+    </w:lvl>
+  </w:abstractNum>
+  <w:abstractNum w:abstractNumId="4">
     <w:nsid w:val="147D2529"/>
     <w:multiLevelType w:val="hybridMultilevel"/>
     <w:tmpl w:val="DF984796"/>
     <w:numStyleLink w:val="ImportedStyle3"/>
   </w:abstractNum>
-  <w:abstractNum w:abstractNumId="3">
+  <w:abstractNum w:abstractNumId="5">
     <w:nsid w:val="1B9F49C2"/>
     <w:multiLevelType w:val="hybridMultilevel"/>
     <w:tmpl w:val="B1C6A56C"/>
@@ -2200,7 +2309,7 @@
       </w:rPr>
     </w:lvl>
   </w:abstractNum>
-  <w:abstractNum w:abstractNumId="4">
+  <w:abstractNum w:abstractNumId="6">
     <w:nsid w:val="1F3B4B9E"/>
     <w:multiLevelType w:val="hybridMultilevel"/>
     <w:tmpl w:val="7C1A6DE0"/>
@@ -2313,7 +2422,7 @@
       </w:rPr>
     </w:lvl>
   </w:abstractNum>
-  <w:abstractNum w:abstractNumId="5">
+  <w:abstractNum w:abstractNumId="7">
     <w:nsid w:val="20477D2A"/>
     <w:multiLevelType w:val="hybridMultilevel"/>
     <w:tmpl w:val="249CCB38"/>
@@ -2426,7 +2535,7 @@
       </w:rPr>
     </w:lvl>
   </w:abstractNum>
-  <w:abstractNum w:abstractNumId="6">
+  <w:abstractNum w:abstractNumId="8">
     <w:nsid w:val="2B6F6B09"/>
     <w:multiLevelType w:val="hybridMultilevel"/>
     <w:tmpl w:val="FB70ADE2"/>
@@ -2539,19 +2648,19 @@
       </w:rPr>
     </w:lvl>
   </w:abstractNum>
-  <w:abstractNum w:abstractNumId="7">
+  <w:abstractNum w:abstractNumId="9">
     <w:nsid w:val="2C1720E4"/>
     <w:multiLevelType w:val="hybridMultilevel"/>
     <w:tmpl w:val="D66442AC"/>
     <w:numStyleLink w:val="ImportedStyle4"/>
   </w:abstractNum>
-  <w:abstractNum w:abstractNumId="8">
+  <w:abstractNum w:abstractNumId="10">
     <w:nsid w:val="387B05C0"/>
     <w:multiLevelType w:val="hybridMultilevel"/>
     <w:tmpl w:val="C29EB074"/>
     <w:numStyleLink w:val="ImportedStyle1"/>
   </w:abstractNum>
-  <w:abstractNum w:abstractNumId="9">
+  <w:abstractNum w:abstractNumId="11">
     <w:nsid w:val="3ABB4BA4"/>
     <w:multiLevelType w:val="hybridMultilevel"/>
     <w:tmpl w:val="2996E1CA"/>
@@ -2664,7 +2773,7 @@
       </w:rPr>
     </w:lvl>
   </w:abstractNum>
-  <w:abstractNum w:abstractNumId="10">
+  <w:abstractNum w:abstractNumId="12">
     <w:nsid w:val="3F8E732A"/>
     <w:multiLevelType w:val="hybridMultilevel"/>
     <w:tmpl w:val="A09E7B62"/>
@@ -2931,7 +3040,7 @@
       </w:rPr>
     </w:lvl>
   </w:abstractNum>
-  <w:abstractNum w:abstractNumId="11">
+  <w:abstractNum w:abstractNumId="13">
     <w:nsid w:val="43914A9A"/>
     <w:multiLevelType w:val="hybridMultilevel"/>
     <w:tmpl w:val="E8EC2D4E"/>
@@ -3044,7 +3153,7 @@
       </w:rPr>
     </w:lvl>
   </w:abstractNum>
-  <w:abstractNum w:abstractNumId="12">
+  <w:abstractNum w:abstractNumId="14">
     <w:nsid w:val="4F3E3D8E"/>
     <w:multiLevelType w:val="hybridMultilevel"/>
     <w:tmpl w:val="444C8F18"/>
@@ -3157,7 +3266,7 @@
       </w:rPr>
     </w:lvl>
   </w:abstractNum>
-  <w:abstractNum w:abstractNumId="13">
+  <w:abstractNum w:abstractNumId="15">
     <w:nsid w:val="528C1C2C"/>
     <w:multiLevelType w:val="hybridMultilevel"/>
     <w:tmpl w:val="DF984796"/>
@@ -3424,7 +3533,7 @@
       </w:rPr>
     </w:lvl>
   </w:abstractNum>
-  <w:abstractNum w:abstractNumId="14">
+  <w:abstractNum w:abstractNumId="16">
     <w:nsid w:val="55AC6EC6"/>
     <w:multiLevelType w:val="hybridMultilevel"/>
     <w:tmpl w:val="C29EB074"/>
@@ -3691,7 +3800,7 @@
       </w:rPr>
     </w:lvl>
   </w:abstractNum>
-  <w:abstractNum w:abstractNumId="15">
+  <w:abstractNum w:abstractNumId="17">
     <w:nsid w:val="5CEC0894"/>
     <w:multiLevelType w:val="hybridMultilevel"/>
     <w:tmpl w:val="864A50C2"/>
@@ -3804,13 +3913,13 @@
       </w:rPr>
     </w:lvl>
   </w:abstractNum>
-  <w:abstractNum w:abstractNumId="16">
+  <w:abstractNum w:abstractNumId="18">
     <w:nsid w:val="5D64113A"/>
     <w:multiLevelType w:val="hybridMultilevel"/>
     <w:tmpl w:val="A09E7B62"/>
     <w:numStyleLink w:val="ImportedStyle5"/>
   </w:abstractNum>
-  <w:abstractNum w:abstractNumId="17">
+  <w:abstractNum w:abstractNumId="19">
     <w:nsid w:val="6430434F"/>
     <w:multiLevelType w:val="hybridMultilevel"/>
     <w:tmpl w:val="D9F07BF6"/>
@@ -3923,7 +4032,7 @@
       </w:rPr>
     </w:lvl>
   </w:abstractNum>
-  <w:abstractNum w:abstractNumId="18">
+  <w:abstractNum w:abstractNumId="20">
     <w:nsid w:val="66786605"/>
     <w:multiLevelType w:val="hybridMultilevel"/>
     <w:tmpl w:val="37948A26"/>
@@ -4036,7 +4145,7 @@
       </w:rPr>
     </w:lvl>
   </w:abstractNum>
-  <w:abstractNum w:abstractNumId="19">
+  <w:abstractNum w:abstractNumId="21">
     <w:nsid w:val="6B3775C5"/>
     <w:multiLevelType w:val="hybridMultilevel"/>
     <w:tmpl w:val="D66442AC"/>
@@ -4327,7 +4436,7 @@
       </w:rPr>
     </w:lvl>
   </w:abstractNum>
-  <w:abstractNum w:abstractNumId="20">
+  <w:abstractNum w:abstractNumId="22">
     <w:nsid w:val="7BF9592C"/>
     <w:multiLevelType w:val="hybridMultilevel"/>
     <w:tmpl w:val="781058E8"/>
@@ -4440,16 +4549,129 @@
       </w:rPr>
     </w:lvl>
   </w:abstractNum>
+  <w:abstractNum w:abstractNumId="23">
+    <w:nsid w:val="7D77202E"/>
+    <w:multiLevelType w:val="hybridMultilevel"/>
+    <w:tmpl w:val="6200EE92"/>
+    <w:lvl w:ilvl="0" w:tplc="04090001">
+      <w:start w:val="1"/>
+      <w:numFmt w:val="bullet"/>
+      <w:lvlText w:val=""/>
+      <w:lvlJc w:val="left"/>
+      <w:pPr>
+        <w:ind w:left="720" w:hanging="360"/>
+      </w:pPr>
+      <w:rPr>
+        <w:rFonts w:ascii="Symbol" w:hAnsi="Symbol" w:hint="default"/>
+      </w:rPr>
+    </w:lvl>
+    <w:lvl w:ilvl="1" w:tplc="04090003" w:tentative="1">
+      <w:start w:val="1"/>
+      <w:numFmt w:val="bullet"/>
+      <w:lvlText w:val="o"/>
+      <w:lvlJc w:val="left"/>
+      <w:pPr>
+        <w:ind w:left="1440" w:hanging="360"/>
+      </w:pPr>
+      <w:rPr>
+        <w:rFonts w:ascii="Courier New" w:hAnsi="Courier New" w:cs="Courier New" w:hint="default"/>
+      </w:rPr>
+    </w:lvl>
+    <w:lvl w:ilvl="2" w:tplc="04090005" w:tentative="1">
+      <w:start w:val="1"/>
+      <w:numFmt w:val="bullet"/>
+      <w:lvlText w:val=""/>
+      <w:lvlJc w:val="left"/>
+      <w:pPr>
+        <w:ind w:left="2160" w:hanging="360"/>
+      </w:pPr>
+      <w:rPr>
+        <w:rFonts w:ascii="Wingdings" w:hAnsi="Wingdings" w:hint="default"/>
+      </w:rPr>
+    </w:lvl>
+    <w:lvl w:ilvl="3" w:tplc="04090001" w:tentative="1">
+      <w:start w:val="1"/>
+      <w:numFmt w:val="bullet"/>
+      <w:lvlText w:val=""/>
+      <w:lvlJc w:val="left"/>
+      <w:pPr>
+        <w:ind w:left="2880" w:hanging="360"/>
+      </w:pPr>
+      <w:rPr>
+        <w:rFonts w:ascii="Symbol" w:hAnsi="Symbol" w:hint="default"/>
+      </w:rPr>
+    </w:lvl>
+    <w:lvl w:ilvl="4" w:tplc="04090003" w:tentative="1">
+      <w:start w:val="1"/>
+      <w:numFmt w:val="bullet"/>
+      <w:lvlText w:val="o"/>
+      <w:lvlJc w:val="left"/>
+      <w:pPr>
+        <w:ind w:left="3600" w:hanging="360"/>
+      </w:pPr>
+      <w:rPr>
+        <w:rFonts w:ascii="Courier New" w:hAnsi="Courier New" w:cs="Courier New" w:hint="default"/>
+      </w:rPr>
+    </w:lvl>
+    <w:lvl w:ilvl="5" w:tplc="04090005" w:tentative="1">
+      <w:start w:val="1"/>
+      <w:numFmt w:val="bullet"/>
+      <w:lvlText w:val=""/>
+      <w:lvlJc w:val="left"/>
+      <w:pPr>
+        <w:ind w:left="4320" w:hanging="360"/>
+      </w:pPr>
+      <w:rPr>
+        <w:rFonts w:ascii="Wingdings" w:hAnsi="Wingdings" w:hint="default"/>
+      </w:rPr>
+    </w:lvl>
+    <w:lvl w:ilvl="6" w:tplc="04090001" w:tentative="1">
+      <w:start w:val="1"/>
+      <w:numFmt w:val="bullet"/>
+      <w:lvlText w:val=""/>
+      <w:lvlJc w:val="left"/>
+      <w:pPr>
+        <w:ind w:left="5040" w:hanging="360"/>
+      </w:pPr>
+      <w:rPr>
+        <w:rFonts w:ascii="Symbol" w:hAnsi="Symbol" w:hint="default"/>
+      </w:rPr>
+    </w:lvl>
+    <w:lvl w:ilvl="7" w:tplc="04090003" w:tentative="1">
+      <w:start w:val="1"/>
+      <w:numFmt w:val="bullet"/>
+      <w:lvlText w:val="o"/>
+      <w:lvlJc w:val="left"/>
+      <w:pPr>
+        <w:ind w:left="5760" w:hanging="360"/>
+      </w:pPr>
+      <w:rPr>
+        <w:rFonts w:ascii="Courier New" w:hAnsi="Courier New" w:cs="Courier New" w:hint="default"/>
+      </w:rPr>
+    </w:lvl>
+    <w:lvl w:ilvl="8" w:tplc="04090005" w:tentative="1">
+      <w:start w:val="1"/>
+      <w:numFmt w:val="bullet"/>
+      <w:lvlText w:val=""/>
+      <w:lvlJc w:val="left"/>
+      <w:pPr>
+        <w:ind w:left="6480" w:hanging="360"/>
+      </w:pPr>
+      <w:rPr>
+        <w:rFonts w:ascii="Wingdings" w:hAnsi="Wingdings" w:hint="default"/>
+      </w:rPr>
+    </w:lvl>
+  </w:abstractNum>
   <w:num w:numId="1">
-    <w:abstractNumId w:val="14"/>
+    <w:abstractNumId w:val="16"/>
   </w:num>
   <w:num w:numId="2">
-    <w:abstractNumId w:val="8"/>
+    <w:abstractNumId w:val="10"/>
   </w:num>
   <w:num w:numId="3">
-    <w:abstractNumId w:val="8"/>
+    <w:abstractNumId w:val="10"/>
     <w:lvlOverride w:ilvl="0">
-      <w:lvl w:ilvl="0" w:tplc="10FA8E72">
+      <w:lvl w:ilvl="0" w:tplc="190EA918">
         <w:start w:val="1"/>
         <w:numFmt w:val="bullet"/>
         <w:lvlText w:val="•"/>
@@ -4480,7 +4702,7 @@
       </w:lvl>
     </w:lvlOverride>
     <w:lvlOverride w:ilvl="1">
-      <w:lvl w:ilvl="1" w:tplc="13D09B0A">
+      <w:lvl w:ilvl="1" w:tplc="8056EEB6">
         <w:start w:val="1"/>
         <w:numFmt w:val="bullet"/>
         <w:lvlText w:val="•"/>
@@ -4511,7 +4733,7 @@
       </w:lvl>
     </w:lvlOverride>
     <w:lvlOverride w:ilvl="2">
-      <w:lvl w:ilvl="2" w:tplc="72326B6C">
+      <w:lvl w:ilvl="2" w:tplc="5F1AC208">
         <w:start w:val="1"/>
         <w:numFmt w:val="bullet"/>
         <w:lvlText w:val="•"/>
@@ -4542,7 +4764,7 @@
       </w:lvl>
     </w:lvlOverride>
     <w:lvlOverride w:ilvl="3">
-      <w:lvl w:ilvl="3" w:tplc="AA806A7A">
+      <w:lvl w:ilvl="3" w:tplc="5588A3EA">
         <w:start w:val="1"/>
         <w:numFmt w:val="bullet"/>
         <w:lvlText w:val="•"/>
@@ -4573,7 +4795,7 @@
       </w:lvl>
     </w:lvlOverride>
     <w:lvlOverride w:ilvl="4">
-      <w:lvl w:ilvl="4" w:tplc="69880D24">
+      <w:lvl w:ilvl="4" w:tplc="C2D8699A">
         <w:start w:val="1"/>
         <w:numFmt w:val="bullet"/>
         <w:lvlText w:val="•"/>
@@ -4604,7 +4826,7 @@
       </w:lvl>
     </w:lvlOverride>
     <w:lvlOverride w:ilvl="5">
-      <w:lvl w:ilvl="5" w:tplc="5E62294A">
+      <w:lvl w:ilvl="5" w:tplc="9FA02AAA">
         <w:start w:val="1"/>
         <w:numFmt w:val="bullet"/>
         <w:lvlText w:val="•"/>
@@ -4635,7 +4857,7 @@
       </w:lvl>
     </w:lvlOverride>
     <w:lvlOverride w:ilvl="6">
-      <w:lvl w:ilvl="6" w:tplc="526212A4">
+      <w:lvl w:ilvl="6" w:tplc="052E2688">
         <w:start w:val="1"/>
         <w:numFmt w:val="bullet"/>
         <w:lvlText w:val="•"/>
@@ -4666,7 +4888,7 @@
       </w:lvl>
     </w:lvlOverride>
     <w:lvlOverride w:ilvl="7">
-      <w:lvl w:ilvl="7" w:tplc="A4F609A4">
+      <w:lvl w:ilvl="7" w:tplc="A1629742">
         <w:start w:val="1"/>
         <w:numFmt w:val="bullet"/>
         <w:lvlText w:val="•"/>
@@ -4697,7 +4919,7 @@
       </w:lvl>
     </w:lvlOverride>
     <w:lvlOverride w:ilvl="8">
-      <w:lvl w:ilvl="8" w:tplc="23B65C12">
+      <w:lvl w:ilvl="8" w:tplc="4ACAC062">
         <w:start w:val="1"/>
         <w:numFmt w:val="bullet"/>
         <w:lvlText w:val="•"/>
@@ -4729,61 +4951,70 @@
     </w:lvlOverride>
   </w:num>
   <w:num w:numId="4">
+    <w:abstractNumId w:val="15"/>
+  </w:num>
+  <w:num w:numId="5">
+    <w:abstractNumId w:val="4"/>
+  </w:num>
+  <w:num w:numId="6">
+    <w:abstractNumId w:val="21"/>
+  </w:num>
+  <w:num w:numId="7">
+    <w:abstractNumId w:val="9"/>
+  </w:num>
+  <w:num w:numId="8">
+    <w:abstractNumId w:val="12"/>
+  </w:num>
+  <w:num w:numId="9">
+    <w:abstractNumId w:val="18"/>
+  </w:num>
+  <w:num w:numId="10">
     <w:abstractNumId w:val="13"/>
   </w:num>
-  <w:num w:numId="5">
+  <w:num w:numId="11">
+    <w:abstractNumId w:val="19"/>
+  </w:num>
+  <w:num w:numId="12">
+    <w:abstractNumId w:val="22"/>
+  </w:num>
+  <w:num w:numId="13">
     <w:abstractNumId w:val="2"/>
   </w:num>
-  <w:num w:numId="6">
-    <w:abstractNumId w:val="19"/>
-  </w:num>
-  <w:num w:numId="7">
-    <w:abstractNumId w:val="7"/>
-  </w:num>
-  <w:num w:numId="8">
-    <w:abstractNumId w:val="10"/>
-  </w:num>
-  <w:num w:numId="9">
-    <w:abstractNumId w:val="16"/>
-  </w:num>
-  <w:num w:numId="10">
-    <w:abstractNumId w:val="11"/>
-  </w:num>
-  <w:num w:numId="11">
-    <w:abstractNumId w:val="17"/>
-  </w:num>
-  <w:num w:numId="12">
-    <w:abstractNumId w:val="20"/>
-  </w:num>
-  <w:num w:numId="13">
-    <w:abstractNumId w:val="1"/>
-  </w:num>
   <w:num w:numId="14">
-    <w:abstractNumId w:val="4"/>
+    <w:abstractNumId w:val="6"/>
   </w:num>
   <w:num w:numId="15">
     <w:abstractNumId w:val="0"/>
   </w:num>
   <w:num w:numId="16">
+    <w:abstractNumId w:val="7"/>
+  </w:num>
+  <w:num w:numId="17">
+    <w:abstractNumId w:val="20"/>
+  </w:num>
+  <w:num w:numId="18">
     <w:abstractNumId w:val="5"/>
   </w:num>
-  <w:num w:numId="17">
-    <w:abstractNumId w:val="18"/>
-  </w:num>
-  <w:num w:numId="18">
-    <w:abstractNumId w:val="3"/>
-  </w:num>
   <w:num w:numId="19">
-    <w:abstractNumId w:val="6"/>
+    <w:abstractNumId w:val="8"/>
   </w:num>
   <w:num w:numId="20">
-    <w:abstractNumId w:val="9"/>
+    <w:abstractNumId w:val="11"/>
   </w:num>
   <w:num w:numId="21">
-    <w:abstractNumId w:val="15"/>
+    <w:abstractNumId w:val="17"/>
   </w:num>
   <w:num w:numId="22">
-    <w:abstractNumId w:val="12"/>
+    <w:abstractNumId w:val="14"/>
+  </w:num>
+  <w:num w:numId="23">
+    <w:abstractNumId w:val="23"/>
+  </w:num>
+  <w:num w:numId="24">
+    <w:abstractNumId w:val="1"/>
+  </w:num>
+  <w:num w:numId="25">
+    <w:abstractNumId w:val="3"/>
   </w:num>
 </w:numbering>
 </file>
@@ -6586,7 +6817,7 @@
 </file>
 
 <file path=customXml/itemProps1.xml><?xml version="1.0" encoding="utf-8"?>
-<ds:datastoreItem xmlns:ds="http://schemas.openxmlformats.org/officeDocument/2006/customXml" ds:itemID="{4EBB23AE-41AB-2444-BF9B-BE9EF72255AC}">
+<ds:datastoreItem xmlns:ds="http://schemas.openxmlformats.org/officeDocument/2006/customXml" ds:itemID="{FDB00E4B-ECC4-4D4E-BF2D-647DE3087E26}">
   <ds:schemaRefs>
     <ds:schemaRef ds:uri="http://schemas.openxmlformats.org/officeDocument/2006/bibliography"/>
   </ds:schemaRefs>

</xml_diff>